<commit_message>
error bars on root mass
</commit_message>
<xml_diff>
--- a/manu/draft_v5.docx
+++ b/manu/draft_v5.docx
@@ -127,7 +127,19 @@
         <w:rPr>
           <w:rFonts w:cstheme="minorHAnsi"/>
         </w:rPr>
-        <w:t xml:space="preserve">is crucial for designing cropping systems that use land efficiently. However, to our knowledge, the mechanisms remain unclear. </w:t>
+        <w:t xml:space="preserve">is crucial for designing cropping systems that use land efficiently. However, the mechanisms </w:t>
+      </w:r>
+      <w:r>
+        <w:rPr>
+          <w:rFonts w:cstheme="minorHAnsi"/>
+        </w:rPr>
+        <w:t xml:space="preserve">driving the effect are </w:t>
+      </w:r>
+      <w:r>
+        <w:rPr>
+          <w:rFonts w:cstheme="minorHAnsi"/>
+        </w:rPr>
+        <w:t xml:space="preserve">unclear. </w:t>
       </w:r>
       <w:r>
         <w:rPr>
@@ -326,7 +338,13 @@
         <w:t>more root mass compared to the complex</w:t>
       </w:r>
       <w:r>
-        <w:t>, and the majority of the root mass was allocated to the top 15 cm of the soil profile</w:t>
+        <w:t xml:space="preserve">, </w:t>
+      </w:r>
+      <w:r>
+        <w:t>with the majority of the additional root investment occurring in t</w:t>
+      </w:r>
+      <w:r>
+        <w:t>he top 15 cm of the soil profile</w:t>
       </w:r>
       <w:r>
         <w:t xml:space="preserve">. </w:t>
@@ -341,7 +359,13 @@
         <w:t>system, s</w:t>
       </w:r>
       <w:r>
-        <w:t xml:space="preserve">oil penetration resistance in the </w:t>
+        <w:t>oil penetration resistance</w:t>
+      </w:r>
+      <w:r>
+        <w:t>s</w:t>
+      </w:r>
+      <w:r>
+        <w:t xml:space="preserve"> in the </w:t>
       </w:r>
       <w:r>
         <w:t>simple</w:t>
@@ -377,7 +401,10 @@
         <w:t>higher</w:t>
       </w:r>
       <w:r>
-        <w:t xml:space="preserve"> at planting and late season samplings, respectively. Early in the season, the complex system also tended to have drier soils compared to the simple. </w:t>
+        <w:t xml:space="preserve"> at planting and late season samplings, respectively. Early in the season, the </w:t>
+      </w:r>
+      <w:r>
+        <w:t xml:space="preserve">simple system also had wetter soils compared to the complex. </w:t>
       </w:r>
       <w:r>
         <w:t xml:space="preserve">We posit that maize grown in the complex rotation </w:t>
@@ -1175,16 +1202,9 @@
     </w:p>
     <w:p>
       <w:pPr>
-        <w:rPr>
-          <w:b/>
-          <w:i/>
-        </w:rPr>
-      </w:pPr>
-      <w:r>
-        <w:rPr>
-          <w:b/>
-          <w:i/>
-        </w:rPr>
+        <w:pStyle w:val="Heading2"/>
+      </w:pPr>
+      <w:r>
         <w:t>Sampling</w:t>
       </w:r>
     </w:p>
@@ -1297,27 +1317,14 @@
       <w:r>
         <w:t xml:space="preserve">Table </w:t>
       </w:r>
-      <w:r>
-        <w:fldChar w:fldCharType="begin"/>
-      </w:r>
-      <w:r>
-        <w:instrText xml:space="preserve"> SEQ Table \* ARABIC </w:instrText>
-      </w:r>
-      <w:r>
-        <w:fldChar w:fldCharType="separate"/>
-      </w:r>
-      <w:r>
-        <w:rPr>
-          <w:noProof/>
-        </w:rPr>
-        <w:t>1</w:t>
-      </w:r>
-      <w:r>
-        <w:rPr>
-          <w:noProof/>
-        </w:rPr>
-        <w:fldChar w:fldCharType="end"/>
-      </w:r>
+      <w:fldSimple w:instr=" SEQ Table \* ARABIC ">
+        <w:r>
+          <w:rPr>
+            <w:noProof/>
+          </w:rPr>
+          <w:t>1</w:t>
+        </w:r>
+      </w:fldSimple>
       <w:r>
         <w:t xml:space="preserve"> Summary of rotation treatment managements</w:t>
       </w:r>
@@ -1886,6 +1893,7 @@
             <w:docPart w:val="DefaultPlaceholder_-1854013440"/>
           </w:placeholder>
         </w:sdtPr>
+        <w:sdtEndPr/>
         <w:sdtContent>
           <w:r>
             <w:rPr>
@@ -2474,16 +2482,9 @@
     <w:p/>
     <w:p>
       <w:pPr>
-        <w:rPr>
-          <w:b/>
-          <w:i/>
-        </w:rPr>
-      </w:pPr>
-      <w:r>
-        <w:rPr>
-          <w:b/>
-          <w:i/>
-        </w:rPr>
+        <w:pStyle w:val="Heading2"/>
+      </w:pPr>
+      <w:r>
         <w:t>Statistical Analysis</w:t>
       </w:r>
     </w:p>
@@ -2724,20 +2725,12 @@
     </w:p>
     <w:p>
       <w:pPr>
-        <w:rPr>
-          <w:u w:val="single"/>
-        </w:rPr>
-      </w:pPr>
-      <w:r>
-        <w:rPr>
-          <w:u w:val="single"/>
-        </w:rPr>
+        <w:pStyle w:val="Heading3"/>
+      </w:pPr>
+      <w:r>
         <w:t>Grain yields</w:t>
       </w:r>
       <w:r>
-        <w:rPr>
-          <w:u w:val="single"/>
-        </w:rPr>
         <w:t xml:space="preserve">, harvest indices, grain weights </w:t>
       </w:r>
     </w:p>
@@ -2839,78 +2832,76 @@
     </w:p>
     <w:p>
       <w:pPr>
-        <w:rPr>
-          <w:u w:val="single"/>
-        </w:rPr>
-      </w:pPr>
-      <w:r>
-        <w:rPr>
-          <w:u w:val="single"/>
-        </w:rPr>
+        <w:pStyle w:val="Heading3"/>
+      </w:pPr>
+      <w:r>
         <w:t>Rooting depth</w:t>
       </w:r>
     </w:p>
     <w:p>
       <w:r>
+        <w:t xml:space="preserve">We chose to model </w:t>
+      </w:r>
+      <w:r>
+        <w:t>r</w:t>
+      </w:r>
+      <w:r>
+        <w:t xml:space="preserve">ooting depth as a function of the cumulative </w:t>
+      </w:r>
+      <w:r>
+        <w:t xml:space="preserve">maize </w:t>
+      </w:r>
+      <w:r>
+        <w:t xml:space="preserve">growing-degree-days </w:t>
+      </w:r>
+      <w:r>
+        <w:t xml:space="preserve">(GDDs) </w:t>
+      </w:r>
+      <w:r>
+        <w:t>accrued</w:t>
+      </w:r>
+      <w:r>
+        <w:t xml:space="preserve"> since planting (base temperature</w:t>
+      </w:r>
+      <w:r>
+        <w:t xml:space="preserve"> 10</w:t>
+      </w:r>
+      <w:r>
+        <w:rPr>
+          <w:rFonts w:cstheme="minorHAnsi"/>
+        </w:rPr>
+        <w:t>⁰</w:t>
+      </w:r>
+      <w:r>
+        <w:t>C, maximum temperature 30</w:t>
+      </w:r>
+      <w:r>
+        <w:rPr>
+          <w:rFonts w:cstheme="minorHAnsi"/>
+        </w:rPr>
+        <w:t>⁰</w:t>
+      </w:r>
+      <w:r>
+        <w:t>C</w:t>
+      </w:r>
+      <w:r>
+        <w:t>)</w:t>
+      </w:r>
+      <w:r>
+        <w:t xml:space="preserve"> </w:t>
+      </w:r>
+      <w:r>
+        <w:t>to facilitate comparisons between years</w:t>
+      </w:r>
+      <w:r>
+        <w:t xml:space="preserve">. </w:t>
+      </w:r>
+      <w:r>
+        <w:t xml:space="preserve">We tried several non-linear models fit to both the raw data and data filtered to remove </w:t>
+      </w:r>
+      <w:r>
         <w:lastRenderedPageBreak/>
-        <w:t xml:space="preserve">We chose to model </w:t>
-      </w:r>
-      <w:r>
-        <w:t>r</w:t>
-      </w:r>
-      <w:r>
-        <w:t xml:space="preserve">ooting depth as a function of the cumulative </w:t>
-      </w:r>
-      <w:r>
-        <w:t xml:space="preserve">maize </w:t>
-      </w:r>
-      <w:r>
-        <w:t xml:space="preserve">growing-degree-days </w:t>
-      </w:r>
-      <w:r>
-        <w:t xml:space="preserve">(GDDs) </w:t>
-      </w:r>
-      <w:r>
-        <w:t>accrued</w:t>
-      </w:r>
-      <w:r>
-        <w:t xml:space="preserve"> since planting (base temperature</w:t>
-      </w:r>
-      <w:r>
-        <w:t xml:space="preserve"> 10</w:t>
-      </w:r>
-      <w:r>
-        <w:rPr>
-          <w:rFonts w:cstheme="minorHAnsi"/>
-        </w:rPr>
-        <w:t>⁰</w:t>
-      </w:r>
-      <w:r>
-        <w:t>C, maximum temperature 30</w:t>
-      </w:r>
-      <w:r>
-        <w:rPr>
-          <w:rFonts w:cstheme="minorHAnsi"/>
-        </w:rPr>
-        <w:t>⁰</w:t>
-      </w:r>
-      <w:r>
-        <w:t>C</w:t>
-      </w:r>
-      <w:r>
-        <w:t>)</w:t>
-      </w:r>
-      <w:r>
-        <w:t xml:space="preserve"> </w:t>
-      </w:r>
-      <w:r>
-        <w:t>to facilitate comparisons between years</w:t>
-      </w:r>
-      <w:r>
-        <w:t xml:space="preserve">. </w:t>
-      </w:r>
-      <w:r>
-        <w:t>We tried several non-linear models fit to both the raw data and data filtered to remove measurements taken after the season’s maximum depth had been reached</w:t>
+        <w:t>measurements taken after the season’s maximum depth had been reached</w:t>
       </w:r>
       <w:r>
         <w:t xml:space="preserve"> (</w:t>
@@ -3397,14 +3388,9 @@
     </w:p>
     <w:p>
       <w:pPr>
-        <w:rPr>
-          <w:u w:val="single"/>
-        </w:rPr>
-      </w:pPr>
-      <w:r>
-        <w:rPr>
-          <w:u w:val="single"/>
-        </w:rPr>
+        <w:pStyle w:val="Heading3"/>
+      </w:pPr>
+      <w:r>
         <w:t>Root mass</w:t>
       </w:r>
     </w:p>
@@ -3428,40 +3414,47 @@
         <w:t xml:space="preserve"> as appropriate</w:t>
       </w:r>
       <w:r>
-        <w:t xml:space="preserve">. Two modelling approaches were used. To investigate total root investment, root data was summed over the entire profile and analyzed as a function of </w:t>
+        <w:t xml:space="preserve">. Two modelling approaches were used. </w:t>
+      </w:r>
+      <w:r>
+        <w:t>In one approach</w:t>
+      </w:r>
+      <w:r>
+        <w:t xml:space="preserve"> root data was analyzed as a function of </w:t>
       </w:r>
       <w:r>
         <w:t xml:space="preserve">fixed effects of </w:t>
       </w:r>
       <w:r>
-        <w:t xml:space="preserve">rotation treatment (simple, complex), sampling date (beginning of season, end of season), </w:t>
-      </w:r>
-      <w:r>
-        <w:t xml:space="preserve">and </w:t>
-      </w:r>
-      <w:r>
-        <w:t>a year-factor (2019, 2020)</w:t>
+        <w:t>rotation treatment (simple, complex), sampling date (beginning of season, end of season), a year-factor (2019, 2020)</w:t>
+      </w:r>
+      <w:r>
+        <w:t>, depths</w:t>
+      </w:r>
+      <w:r>
+        <w:t xml:space="preserve"> (0-15 cm, 15-30 cm, 30-45 cm, 45-60 cm)</w:t>
+      </w:r>
+      <w:r>
+        <w:t>, and their interactions</w:t>
       </w:r>
       <w:r>
         <w:t xml:space="preserve">. </w:t>
       </w:r>
       <w:r>
-        <w:t>Depth</w:t>
-      </w:r>
-      <w:r>
-        <w:t xml:space="preserve"> approach…needs work. </w:t>
-      </w:r>
-    </w:p>
-    <w:p>
-      <w:pPr>
-        <w:rPr>
-          <w:u w:val="single"/>
-        </w:rPr>
-      </w:pPr>
-      <w:r>
-        <w:rPr>
-          <w:u w:val="single"/>
-        </w:rPr>
+        <w:t xml:space="preserve">Additionally, the difference between the beginning and end of season values </w:t>
+      </w:r>
+      <w:r>
+        <w:t xml:space="preserve">calculated </w:t>
+      </w:r>
+      <w:r>
+        <w:t xml:space="preserve">by block were modelled as a function of rotation treatment, depth, a year-factor, and their interaction.   </w:t>
+      </w:r>
+    </w:p>
+    <w:p>
+      <w:pPr>
+        <w:pStyle w:val="Heading3"/>
+      </w:pPr>
+      <w:r>
         <w:t>Penetration resistance</w:t>
       </w:r>
     </w:p>
@@ -3626,39 +3619,36 @@
         <w:t>-1</w:t>
       </w:r>
       <w:r>
-        <w:t xml:space="preserve">, with the </w:t>
-      </w:r>
-      <w:r>
+        <w:t>, with the complex rotation producing 8% higher yields (p&lt;0.001; 11 Mg ha</w:t>
+      </w:r>
+      <w:r>
+        <w:rPr>
+          <w:vertAlign w:val="superscript"/>
+        </w:rPr>
+        <w:t>-1</w:t>
+      </w:r>
+      <w:r>
+        <w:t xml:space="preserve"> and 10.2 Mg ha</w:t>
+      </w:r>
+      <w:r>
+        <w:rPr>
+          <w:vertAlign w:val="superscript"/>
+        </w:rPr>
+        <w:t>-1</w:t>
+      </w:r>
+      <w:r>
+        <w:t xml:space="preserve"> in the complex and simple, respectively).  </w:t>
+      </w:r>
+    </w:p>
+    <w:p>
+      <w:pPr>
+        <w:keepNext/>
+      </w:pPr>
+      <w:r>
+        <w:rPr>
+          <w:noProof/>
+        </w:rPr>
         <w:lastRenderedPageBreak/>
-        <w:t>complex rotation producing 8% higher yields (p&lt;0.001; 11 Mg ha</w:t>
-      </w:r>
-      <w:r>
-        <w:rPr>
-          <w:vertAlign w:val="superscript"/>
-        </w:rPr>
-        <w:t>-1</w:t>
-      </w:r>
-      <w:r>
-        <w:t xml:space="preserve"> and 10.2 Mg ha</w:t>
-      </w:r>
-      <w:r>
-        <w:rPr>
-          <w:vertAlign w:val="superscript"/>
-        </w:rPr>
-        <w:t>-1</w:t>
-      </w:r>
-      <w:r>
-        <w:t xml:space="preserve"> in the complex and simple, respectively).  </w:t>
-      </w:r>
-    </w:p>
-    <w:p>
-      <w:pPr>
-        <w:keepNext/>
-      </w:pPr>
-      <w:r>
-        <w:rPr>
-          <w:noProof/>
-        </w:rPr>
         <w:drawing>
           <wp:inline distT="0" distB="0" distL="0" distR="0" wp14:anchorId="5DEC00D2" wp14:editId="41E872CC">
             <wp:extent cx="5943600" cy="3163570"/>
@@ -3709,51 +3699,25 @@
       <w:r>
         <w:t xml:space="preserve">Figure </w:t>
       </w:r>
-      <w:r>
-        <w:fldChar w:fldCharType="begin"/>
-      </w:r>
-      <w:r>
-        <w:instrText xml:space="preserve"> STYLEREF 1 \s </w:instrText>
-      </w:r>
-      <w:r>
-        <w:fldChar w:fldCharType="separate"/>
-      </w:r>
-      <w:r>
-        <w:rPr>
-          <w:noProof/>
-        </w:rPr>
-        <w:t>0</w:t>
-      </w:r>
-      <w:r>
-        <w:rPr>
-          <w:noProof/>
-        </w:rPr>
-        <w:fldChar w:fldCharType="end"/>
-      </w:r>
+      <w:fldSimple w:instr=" STYLEREF 1 \s ">
+        <w:r>
+          <w:rPr>
+            <w:noProof/>
+          </w:rPr>
+          <w:t>0</w:t>
+        </w:r>
+      </w:fldSimple>
       <w:r>
         <w:noBreakHyphen/>
       </w:r>
-      <w:r>
-        <w:fldChar w:fldCharType="begin"/>
-      </w:r>
-      <w:r>
-        <w:instrText xml:space="preserve"> SEQ Figure \* ARABIC \s 1 </w:instrText>
-      </w:r>
-      <w:r>
-        <w:fldChar w:fldCharType="separate"/>
-      </w:r>
-      <w:r>
-        <w:rPr>
-          <w:noProof/>
-        </w:rPr>
-        <w:t>1</w:t>
-      </w:r>
-      <w:r>
-        <w:rPr>
-          <w:noProof/>
-        </w:rPr>
-        <w:fldChar w:fldCharType="end"/>
-      </w:r>
+      <w:fldSimple w:instr=" SEQ Figure \* ARABIC \s 1 ">
+        <w:r>
+          <w:rPr>
+            <w:noProof/>
+          </w:rPr>
+          <w:t>1</w:t>
+        </w:r>
+      </w:fldSimple>
       <w:r>
         <w:t xml:space="preserve"> Historical (2004-2020) maize yields in the complex (dark blue, solid) and simple (pink, dashed) rotations. Data from 2013-2020 (gray box) was included in this study, and marginal mean yield estimates during this period are presented for each rotation are presented as horizontal lines.  </w:t>
       </w:r>
@@ -3847,51 +3811,25 @@
       <w:r>
         <w:t xml:space="preserve">Figure </w:t>
       </w:r>
-      <w:r>
-        <w:fldChar w:fldCharType="begin"/>
-      </w:r>
-      <w:r>
-        <w:instrText xml:space="preserve"> STYLEREF 1 \s </w:instrText>
-      </w:r>
-      <w:r>
-        <w:fldChar w:fldCharType="separate"/>
-      </w:r>
-      <w:r>
-        <w:rPr>
-          <w:noProof/>
-        </w:rPr>
-        <w:t>0</w:t>
-      </w:r>
-      <w:r>
-        <w:rPr>
-          <w:noProof/>
-        </w:rPr>
-        <w:fldChar w:fldCharType="end"/>
-      </w:r>
+      <w:fldSimple w:instr=" STYLEREF 1 \s ">
+        <w:r>
+          <w:rPr>
+            <w:noProof/>
+          </w:rPr>
+          <w:t>0</w:t>
+        </w:r>
+      </w:fldSimple>
       <w:r>
         <w:noBreakHyphen/>
       </w:r>
-      <w:r>
-        <w:fldChar w:fldCharType="begin"/>
-      </w:r>
-      <w:r>
-        <w:instrText xml:space="preserve"> SEQ Figure \* ARABIC \s 1 </w:instrText>
-      </w:r>
-      <w:r>
-        <w:fldChar w:fldCharType="separate"/>
-      </w:r>
-      <w:r>
-        <w:rPr>
-          <w:noProof/>
-        </w:rPr>
-        <w:t>2</w:t>
-      </w:r>
-      <w:r>
-        <w:rPr>
-          <w:noProof/>
-        </w:rPr>
-        <w:fldChar w:fldCharType="end"/>
-      </w:r>
+      <w:fldSimple w:instr=" SEQ Figure \* ARABIC \s 1 ">
+        <w:r>
+          <w:rPr>
+            <w:noProof/>
+          </w:rPr>
+          <w:t>2</w:t>
+        </w:r>
+      </w:fldSimple>
       <w:r>
         <w:t xml:space="preserve"> Total </w:t>
       </w:r>
@@ -4060,10 +3998,10 @@
         </w:rPr>
         <w:lastRenderedPageBreak/>
         <w:drawing>
-          <wp:inline distT="0" distB="0" distL="0" distR="0" wp14:anchorId="0D5BC955" wp14:editId="0CBF3534">
+          <wp:inline distT="0" distB="0" distL="0" distR="0" wp14:anchorId="35E2CE77" wp14:editId="12EA2C59">
             <wp:extent cx="5943600" cy="3805555"/>
             <wp:effectExtent l="0" t="0" r="0" b="4445"/>
-            <wp:docPr id="16" name="Picture 16"/>
+            <wp:docPr id="1" name="Picture 1" descr="Chart, box and whisker chart&#10;&#10;Description automatically generated"/>
             <wp:cNvGraphicFramePr>
               <a:graphicFrameLocks xmlns:a="http://schemas.openxmlformats.org/drawingml/2006/main" noChangeAspect="1"/>
             </wp:cNvGraphicFramePr>
@@ -4071,7 +4009,7 @@
               <a:graphicData uri="http://schemas.openxmlformats.org/drawingml/2006/picture">
                 <pic:pic xmlns:pic="http://schemas.openxmlformats.org/drawingml/2006/picture">
                   <pic:nvPicPr>
-                    <pic:cNvPr id="16" name="fig_rootmass.png"/>
+                    <pic:cNvPr id="1" name="Picture 1" descr="Chart, box and whisker chart&#10;&#10;Description automatically generated"/>
                     <pic:cNvPicPr/>
                   </pic:nvPicPr>
                   <pic:blipFill>
@@ -4109,34 +4047,45 @@
       <w:r>
         <w:t xml:space="preserve">Figure </w:t>
       </w:r>
-      <w:r>
-        <w:fldChar w:fldCharType="begin"/>
-      </w:r>
-      <w:r>
-        <w:instrText xml:space="preserve"> SEQ Figure \* ARABIC </w:instrText>
-      </w:r>
-      <w:r>
-        <w:fldChar w:fldCharType="separate"/>
-      </w:r>
-      <w:r>
-        <w:rPr>
-          <w:noProof/>
-        </w:rPr>
-        <w:t>3</w:t>
-      </w:r>
-      <w:r>
-        <w:rPr>
-          <w:noProof/>
-        </w:rPr>
-        <w:fldChar w:fldCharType="end"/>
-      </w:r>
+      <w:fldSimple w:instr=" SEQ Figure \* ARABIC ">
+        <w:r>
+          <w:rPr>
+            <w:noProof/>
+          </w:rPr>
+          <w:t>3</w:t>
+        </w:r>
+      </w:fldSimple>
       <w:r>
         <w:t xml:space="preserve"> Root mass added (root mass at maturity less root mass present at planting) for the total profile and 15 cm increments for maize grown in the simple (2-year rotation) and complex (4-year rotation) systems</w:t>
       </w:r>
-    </w:p>
-    <w:p>
-      <w:r>
-        <w:t>In the 0-15 cm depths, the root mass in the simple system increased by 314 kg ha</w:t>
+      <w:r>
+        <w:t xml:space="preserve">, bars represent marginal means and vertical lines the standard error of the mean. </w:t>
+      </w:r>
+    </w:p>
+    <w:p>
+      <w:r>
+        <w:t>At the</w:t>
+      </w:r>
+      <w:r>
+        <w:t xml:space="preserve"> 0-15 cm depth</w:t>
+      </w:r>
+      <w:r>
+        <w:t xml:space="preserve"> increment</w:t>
+      </w:r>
+      <w:r>
+        <w:t xml:space="preserve">, the root mass </w:t>
+      </w:r>
+      <w:r>
+        <w:t xml:space="preserve">added in the two systems differed significantly (p = 0.10), with the </w:t>
+      </w:r>
+      <w:r>
+        <w:t>simple system increas</w:t>
+      </w:r>
+      <w:r>
+        <w:t>ing</w:t>
+      </w:r>
+      <w:r>
+        <w:t xml:space="preserve"> by 314 kg ha</w:t>
       </w:r>
       <w:r>
         <w:rPr>
@@ -4145,7 +4094,13 @@
         <w:t>-1</w:t>
       </w:r>
       <w:r>
-        <w:t xml:space="preserve"> from the baseline measurements, while the complex rotation’s root mass decreased by 122 kg ha</w:t>
+        <w:t xml:space="preserve"> </w:t>
+      </w:r>
+      <w:r>
+        <w:t xml:space="preserve">(SE:114) </w:t>
+      </w:r>
+      <w:r>
+        <w:t>from the baseline measurements, while the complex rotation’s root mass decreased by 122 kg ha</w:t>
       </w:r>
       <w:r>
         <w:rPr>
@@ -4154,28 +4109,25 @@
         <w:t>-1</w:t>
       </w:r>
       <w:r>
-        <w:t xml:space="preserve"> from the baseline measurement. </w:t>
-      </w:r>
-      <w:r>
-        <w:t>At all other depths, the complex rotation added more root mass than the simple, with the most dramatic difference being at the 45-60 cm depth range where the complex system added 102 kg ha</w:t>
-      </w:r>
-      <w:r>
-        <w:rPr>
-          <w:vertAlign w:val="superscript"/>
-        </w:rPr>
-        <w:t>-1</w:t>
-      </w:r>
-      <w:r>
-        <w:t>, and the simple system only 2 kg ha</w:t>
-      </w:r>
-      <w:r>
-        <w:rPr>
-          <w:vertAlign w:val="superscript"/>
-        </w:rPr>
-        <w:t>-1</w:t>
-      </w:r>
-      <w:r>
-        <w:t xml:space="preserve"> over the baseline measurement. </w:t>
+        <w:t xml:space="preserve"> </w:t>
+      </w:r>
+      <w:r>
+        <w:t xml:space="preserve">(SE:114) </w:t>
+      </w:r>
+      <w:r>
+        <w:t xml:space="preserve">from the baseline measurement. </w:t>
+      </w:r>
+      <w:r>
+        <w:t>At all other depths, the</w:t>
+      </w:r>
+      <w:r>
+        <w:t xml:space="preserve"> difference between the </w:t>
+      </w:r>
+      <w:r>
+        <w:t xml:space="preserve">complex </w:t>
+      </w:r>
+      <w:r>
+        <w:t xml:space="preserve">and simple system’s additions were not statistically significant, but the trend was consistent in that the complex system added more root mass than the simple at these depths. </w:t>
       </w:r>
     </w:p>
     <w:p>
@@ -4240,32 +4192,17 @@
         <w:keepNext/>
       </w:pPr>
       <w:r>
+        <w:lastRenderedPageBreak/>
         <w:t xml:space="preserve">Table </w:t>
       </w:r>
-      <w:r>
-        <w:fldChar w:fldCharType="begin"/>
-      </w:r>
-      <w:r>
-        <w:instrText xml:space="preserve"> SEQ Table \* ARA</w:instrText>
-      </w:r>
-      <w:r>
-        <w:instrText xml:space="preserve">BIC </w:instrText>
-      </w:r>
-      <w:r>
-        <w:fldChar w:fldCharType="separate"/>
-      </w:r>
-      <w:r>
-        <w:rPr>
-          <w:noProof/>
-        </w:rPr>
-        <w:t>2</w:t>
-      </w:r>
-      <w:r>
-        <w:rPr>
-          <w:noProof/>
-        </w:rPr>
-        <w:fldChar w:fldCharType="end"/>
-      </w:r>
+      <w:fldSimple w:instr=" SEQ Table \* ARABIC ">
+        <w:r>
+          <w:rPr>
+            <w:noProof/>
+          </w:rPr>
+          <w:t>2</w:t>
+        </w:r>
+      </w:fldSimple>
       <w:r>
         <w:t xml:space="preserve"> Summary of</w:t>
       </w:r>
@@ -4607,7 +4544,6 @@
               <w:jc w:val="center"/>
             </w:pPr>
             <w:r>
-              <w:lastRenderedPageBreak/>
               <w:t>2018</w:t>
             </w:r>
           </w:p>
@@ -5248,54 +5184,25 @@
       <w:r>
         <w:t xml:space="preserve">Figure </w:t>
       </w:r>
-      <w:r>
-        <w:fldChar w:fldCharType="begin"/>
-      </w:r>
-      <w:r>
-        <w:instrText xml:space="preserve"> STYLEREF 1 \s </w:instrText>
-      </w:r>
-      <w:r>
-        <w:fldChar w:fldCharType="separate"/>
-      </w:r>
-      <w:r>
-        <w:rPr>
-          <w:noProof/>
-        </w:rPr>
-        <w:t>0</w:t>
-      </w:r>
-      <w:r>
-        <w:rPr>
-          <w:noProof/>
-        </w:rPr>
-        <w:fldChar w:fldCharType="end"/>
-      </w:r>
+      <w:fldSimple w:instr=" STYLEREF 1 \s ">
+        <w:r>
+          <w:rPr>
+            <w:noProof/>
+          </w:rPr>
+          <w:t>0</w:t>
+        </w:r>
+      </w:fldSimple>
       <w:r>
         <w:noBreakHyphen/>
       </w:r>
-      <w:r>
-        <w:fldChar w:fldCharType="begin"/>
-      </w:r>
-      <w:r>
-        <w:instrText xml:space="preserve"> SEQ </w:instrText>
-      </w:r>
-      <w:r>
-        <w:instrText xml:space="preserve">Figure \* ARABIC \s 1 </w:instrText>
-      </w:r>
-      <w:r>
-        <w:fldChar w:fldCharType="separate"/>
-      </w:r>
-      <w:r>
-        <w:rPr>
-          <w:noProof/>
-        </w:rPr>
-        <w:t>5</w:t>
-      </w:r>
-      <w:r>
-        <w:rPr>
-          <w:noProof/>
-        </w:rPr>
-        <w:fldChar w:fldCharType="end"/>
-      </w:r>
+      <w:fldSimple w:instr=" SEQ Figure \* ARABIC \s 1 ">
+        <w:r>
+          <w:rPr>
+            <w:noProof/>
+          </w:rPr>
+          <w:t>5</w:t>
+        </w:r>
+      </w:fldSimple>
       <w:r>
         <w:t xml:space="preserve"> Soil moisture at 15 cm depth in the maize phase of the complex and simple rotations; points represent individual sensor values, lines the estimated values and ribbons the 95% confidence interval around the estimates.  </w:t>
       </w:r>
@@ -5323,28 +5230,7 @@
         <w:t>achieves a root system that is better able to take advantage of favorable conditions.</w:t>
       </w:r>
       <w:r>
-        <w:t xml:space="preserve"> </w:t>
-      </w:r>
-      <w:r>
-        <w:t xml:space="preserve">While </w:t>
-      </w:r>
-      <w:r>
-        <w:t xml:space="preserve">our data does not establish direct cause-effect relationships, we </w:t>
-      </w:r>
-      <w:r>
-        <w:t xml:space="preserve">find it is consistent with this hypothesis. In the two years when root biomass was measured, there was a greater increase in root material from the baseline level taken at planting in the simple compared to the complex rotation. Assuming the initial levels of root material present at maize planting decayed at equal rates, this data suggests the simple rotation </w:t>
-      </w:r>
-      <w:r>
-        <w:t xml:space="preserve">maize </w:t>
-      </w:r>
-      <w:r>
-        <w:t>added 1.7 times more root mass</w:t>
-      </w:r>
-      <w:r>
-        <w:t xml:space="preserve"> compared to the complex rotation maize</w:t>
-      </w:r>
-      <w:r>
-        <w:t xml:space="preserve">, and that over half that investment was isolated to the top 0-15 cm of the soil profile. Conversely, while the complex rotation’s maize produced less </w:t>
+        <w:t xml:space="preserve"> While our data does not establish direct cause-effect relationships, we find it is consistent with this hypothesis. In the two years when root biomass was measured, there was a greater increase in root material from the baseline level taken at planting in the simple compared to the complex rotation. Assuming the initial levels of root material present at maize planting decayed at equal rates, this data suggests the simple rotation maize added 1.7 times more root mass compared to the complex rotation maize, and that over half that investment was isolated to the top 0-15 cm of the soil profile. Conversely, while the complex rotation’s maize produced less </w:t>
       </w:r>
       <w:r>
         <w:t xml:space="preserve">total </w:t>
@@ -5421,25 +5307,51 @@
       <w:r>
         <w:t xml:space="preserve">Figure </w:t>
       </w:r>
-      <w:fldSimple w:instr=" STYLEREF 1 \s ">
-        <w:r>
-          <w:rPr>
-            <w:noProof/>
-          </w:rPr>
-          <w:t>0</w:t>
-        </w:r>
-      </w:fldSimple>
+      <w:r>
+        <w:fldChar w:fldCharType="begin"/>
+      </w:r>
+      <w:r>
+        <w:instrText xml:space="preserve"> STYLEREF 1 \s </w:instrText>
+      </w:r>
+      <w:r>
+        <w:fldChar w:fldCharType="separate"/>
+      </w:r>
+      <w:r>
+        <w:rPr>
+          <w:noProof/>
+        </w:rPr>
+        <w:t>0</w:t>
+      </w:r>
+      <w:r>
+        <w:rPr>
+          <w:noProof/>
+        </w:rPr>
+        <w:fldChar w:fldCharType="end"/>
+      </w:r>
       <w:r>
         <w:noBreakHyphen/>
       </w:r>
-      <w:fldSimple w:instr=" SEQ Figure \* ARABIC \s 1 ">
-        <w:r>
-          <w:rPr>
-            <w:noProof/>
-          </w:rPr>
-          <w:t>4</w:t>
-        </w:r>
-      </w:fldSimple>
+      <w:r>
+        <w:fldChar w:fldCharType="begin"/>
+      </w:r>
+      <w:r>
+        <w:instrText xml:space="preserve"> SEQ Figure \* ARABIC \s 1 </w:instrText>
+      </w:r>
+      <w:r>
+        <w:fldChar w:fldCharType="separate"/>
+      </w:r>
+      <w:r>
+        <w:rPr>
+          <w:noProof/>
+        </w:rPr>
+        <w:t>4</w:t>
+      </w:r>
+      <w:r>
+        <w:rPr>
+          <w:noProof/>
+        </w:rPr>
+        <w:fldChar w:fldCharType="end"/>
+      </w:r>
       <w:r>
         <w:t xml:space="preserve"> Maize grain yield (left), maximum rooting depth (center), and root mass (right) for maize grown in a simple (maize-soybean) or complex (maize-soybean-oat/alfalfa-alfalfa) rotation; all differences are significant. </w:t>
       </w:r>
@@ -5447,13 +5359,7 @@
     <w:p/>
     <w:p>
       <w:r>
-        <w:t>We posit that the investment in deeper roots in the complex system does not guarantee higher maize yields, but rather it positions the plants to take advantage of favorable conditions when present. In 2018</w:t>
-      </w:r>
-      <w:r>
-        <w:t>, a very wet year,</w:t>
-      </w:r>
-      <w:r>
-        <w:t xml:space="preserve"> there was a large rotation effect; the complex system’s maize roots were deeper, the plants grew faster later in the season, the 500-kernal weight was larger, and the soil moisture data suggests the plants were able to extract more water from the complex rotation’s soil across the entire season (</w:t>
+        <w:t>We posit that the investment in deeper roots in the complex system does not guarantee higher maize yields, but rather it positions the plants to take advantage of favorable conditions when present. In 2018, a very wet year, there was a large rotation effect; the complex system’s maize roots were deeper, the plants grew faster later in the season, the 500-kernal weight was larger, and the soil moisture data suggests the plants were able to extract more water from the complex rotation’s soil across the entire season (</w:t>
       </w:r>
       <w:r>
         <w:rPr>
@@ -5462,10 +5368,7 @@
         <w:t>Fig X</w:t>
       </w:r>
       <w:r>
-        <w:t xml:space="preserve">). In contrast, in 2019 there was no effect of rotation despite the complex system’s maize roots still being deeper than the simple system’s, and there was no difference in soil water. </w:t>
-      </w:r>
-      <w:r>
-        <w:t>Although there is no root data available for 2013, the year was drier than average but the rotation effect was large, and there was an early season growth advantage</w:t>
+        <w:t>). In contrast, in 2019 there was no effect of rotation despite the complex system’s maize roots still being deeper than the simple system’s, and there was no difference in soil water. Although there is no root data available for 2013, the year was drier than average but the rotation effect was large, and there was an early season growth advantage</w:t>
       </w:r>
       <w:r>
         <w:t xml:space="preserve"> rather than a late season. </w:t>
@@ -5491,22 +5394,7 @@
         <w:t>X-X</w:t>
       </w:r>
       <w:r>
-        <w:t xml:space="preserve"> MPa) are of a magnitude that could affect root elongation; a</w:t>
-      </w:r>
-      <w:r>
-        <w:t xml:space="preserve"> study done with intact soil cores found resistances of only 0.26-0.47 </w:t>
-      </w:r>
-      <w:r>
-        <w:t xml:space="preserve">MPa </w:t>
-      </w:r>
-      <w:r>
-        <w:t>reduced maize seeding root elongation by 50-60% in a</w:t>
-      </w:r>
-      <w:r>
-        <w:t xml:space="preserve"> sandy loam</w:t>
-      </w:r>
-      <w:r>
-        <w:t xml:space="preserve"> </w:t>
+        <w:t xml:space="preserve"> MPa) are of a magnitude that could affect root elongation; a study done with intact soil cores found resistances of only 0.26-0.47 MPa reduced maize seeding root elongation by 50-60% in a sandy loam </w:t>
       </w:r>
       <w:sdt>
         <w:sdtPr>
@@ -5519,6 +5407,7 @@
             <w:docPart w:val="DefaultPlaceholder_-1854013440"/>
           </w:placeholder>
         </w:sdtPr>
+        <w:sdtEndPr/>
         <w:sdtContent>
           <w:r>
             <w:rPr>
@@ -5548,6 +5437,7 @@
             <w:docPart w:val="DefaultPlaceholder_-1854013440"/>
           </w:placeholder>
         </w:sdtPr>
+        <w:sdtEndPr/>
         <w:sdtContent>
           <w:r>
             <w:rPr>
@@ -5558,13 +5448,7 @@
         </w:sdtContent>
       </w:sdt>
       <w:r>
-        <w:t xml:space="preserve">. It is possible the drier soils are driving deeper root exploration in the complex-maize, or that higher soil temperatures promote faster </w:t>
-      </w:r>
-      <w:r>
-        <w:t xml:space="preserve">root </w:t>
-      </w:r>
-      <w:r>
-        <w:t>growth. Additionally, some studies have shown ethylene build-up in soils can encourage thickening of roots and reduced branching (</w:t>
+        <w:t>. It is possible the drier soils are driving deeper root exploration in the complex-maize, or that higher soil temperatures promote faster root growth. Additionally, some studies have shown ethylene build-up in soils can encourage thickening of roots and reduced branching (</w:t>
       </w:r>
       <w:r>
         <w:rPr>
@@ -5775,16 +5659,7 @@
         <w:pStyle w:val="Heading2"/>
       </w:pPr>
       <w:r>
-        <w:t>Figure S</w:t>
-      </w:r>
-      <w:r>
-        <w:t>3</w:t>
-      </w:r>
-      <w:r>
-        <w:t xml:space="preserve">. </w:t>
-      </w:r>
-      <w:r>
-        <w:t>Soil moisture at 45 cm depth</w:t>
+        <w:t>Figure S3. Soil moisture at 45 cm depth</w:t>
       </w:r>
     </w:p>
     <w:p>
@@ -6467,6 +6342,7 @@
     <w:lsdException w:name="HTML Sample" w:semiHidden="1" w:unhideWhenUsed="1"/>
     <w:lsdException w:name="HTML Typewriter" w:semiHidden="1" w:unhideWhenUsed="1"/>
     <w:lsdException w:name="HTML Variable" w:semiHidden="1" w:unhideWhenUsed="1"/>
+    <w:lsdException w:name="Normal Table" w:semiHidden="1" w:unhideWhenUsed="1"/>
     <w:lsdException w:name="annotation subject" w:semiHidden="1" w:unhideWhenUsed="1"/>
     <w:lsdException w:name="No List" w:semiHidden="1" w:unhideWhenUsed="1"/>
     <w:lsdException w:name="Outline List 1" w:semiHidden="1" w:unhideWhenUsed="1"/>
@@ -6509,8 +6385,11 @@
     <w:lsdException w:name="Table Contemporary" w:semiHidden="1" w:unhideWhenUsed="1"/>
     <w:lsdException w:name="Table Elegant" w:semiHidden="1" w:unhideWhenUsed="1"/>
     <w:lsdException w:name="Table Professional" w:semiHidden="1" w:unhideWhenUsed="1"/>
+    <w:lsdException w:name="Table Subtle 1" w:semiHidden="1" w:unhideWhenUsed="1"/>
     <w:lsdException w:name="Table Subtle 2" w:semiHidden="1" w:unhideWhenUsed="1"/>
     <w:lsdException w:name="Table Web 1" w:semiHidden="1" w:unhideWhenUsed="1"/>
+    <w:lsdException w:name="Table Web 2" w:semiHidden="1" w:unhideWhenUsed="1"/>
+    <w:lsdException w:name="Table Web 3" w:semiHidden="1" w:unhideWhenUsed="1"/>
     <w:lsdException w:name="Balloon Text" w:semiHidden="1" w:unhideWhenUsed="1"/>
     <w:lsdException w:name="Table Grid" w:uiPriority="39"/>
     <w:lsdException w:name="Table Theme" w:semiHidden="1" w:unhideWhenUsed="1"/>
@@ -6782,6 +6661,28 @@
       <w:szCs w:val="26"/>
     </w:rPr>
   </w:style>
+  <w:style w:type="paragraph" w:styleId="Heading3">
+    <w:name w:val="heading 3"/>
+    <w:basedOn w:val="Normal"/>
+    <w:next w:val="Normal"/>
+    <w:link w:val="Heading3Char"/>
+    <w:uiPriority w:val="9"/>
+    <w:unhideWhenUsed/>
+    <w:qFormat/>
+    <w:rsid w:val="00771DCC"/>
+    <w:pPr>
+      <w:keepNext/>
+      <w:keepLines/>
+      <w:spacing w:before="40" w:after="0"/>
+      <w:outlineLvl w:val="2"/>
+    </w:pPr>
+    <w:rPr>
+      <w:rFonts w:asciiTheme="majorHAnsi" w:eastAsiaTheme="majorEastAsia" w:hAnsiTheme="majorHAnsi" w:cstheme="majorBidi"/>
+      <w:color w:val="1F3763" w:themeColor="accent1" w:themeShade="7F"/>
+      <w:sz w:val="24"/>
+      <w:szCs w:val="24"/>
+    </w:rPr>
+  </w:style>
   <w:style w:type="character" w:default="1" w:styleId="DefaultParagraphFont">
     <w:name w:val="Default Paragraph Font"/>
     <w:uiPriority w:val="1"/>
@@ -6945,6 +6846,19 @@
       <w:color w:val="2F5496" w:themeColor="accent1" w:themeShade="BF"/>
       <w:sz w:val="26"/>
       <w:szCs w:val="26"/>
+    </w:rPr>
+  </w:style>
+  <w:style w:type="character" w:customStyle="1" w:styleId="Heading3Char">
+    <w:name w:val="Heading 3 Char"/>
+    <w:basedOn w:val="DefaultParagraphFont"/>
+    <w:link w:val="Heading3"/>
+    <w:uiPriority w:val="9"/>
+    <w:rsid w:val="00771DCC"/>
+    <w:rPr>
+      <w:rFonts w:asciiTheme="majorHAnsi" w:eastAsiaTheme="majorEastAsia" w:hAnsiTheme="majorHAnsi" w:cstheme="majorBidi"/>
+      <w:color w:val="1F3763" w:themeColor="accent1" w:themeShade="7F"/>
+      <w:sz w:val="24"/>
+      <w:szCs w:val="24"/>
     </w:rPr>
   </w:style>
 </w:styles>
@@ -7207,7 +7121,9 @@
     <w:rsid w:val="004867F0"/>
     <w:rsid w:val="00707262"/>
     <w:rsid w:val="00736080"/>
+    <w:rsid w:val="00897BE9"/>
     <w:rsid w:val="00B90E1D"/>
+    <w:rsid w:val="00C90924"/>
     <w:rsid w:val="00D61CC5"/>
     <w:rsid w:val="00D67B80"/>
     <w:rsid w:val="00DB6DC4"/>
@@ -7361,6 +7277,7 @@
     <w:lsdException w:name="HTML Sample" w:semiHidden="1" w:unhideWhenUsed="1"/>
     <w:lsdException w:name="HTML Typewriter" w:semiHidden="1" w:unhideWhenUsed="1"/>
     <w:lsdException w:name="HTML Variable" w:semiHidden="1" w:unhideWhenUsed="1"/>
+    <w:lsdException w:name="Normal Table" w:semiHidden="1" w:unhideWhenUsed="1"/>
     <w:lsdException w:name="annotation subject" w:semiHidden="1" w:unhideWhenUsed="1"/>
     <w:lsdException w:name="No List" w:semiHidden="1" w:unhideWhenUsed="1"/>
     <w:lsdException w:name="Outline List 1" w:semiHidden="1" w:unhideWhenUsed="1"/>
@@ -7403,8 +7320,11 @@
     <w:lsdException w:name="Table Contemporary" w:semiHidden="1" w:unhideWhenUsed="1"/>
     <w:lsdException w:name="Table Elegant" w:semiHidden="1" w:unhideWhenUsed="1"/>
     <w:lsdException w:name="Table Professional" w:semiHidden="1" w:unhideWhenUsed="1"/>
+    <w:lsdException w:name="Table Subtle 1" w:semiHidden="1" w:unhideWhenUsed="1"/>
     <w:lsdException w:name="Table Subtle 2" w:semiHidden="1" w:unhideWhenUsed="1"/>
     <w:lsdException w:name="Table Web 1" w:semiHidden="1" w:unhideWhenUsed="1"/>
+    <w:lsdException w:name="Table Web 2" w:semiHidden="1" w:unhideWhenUsed="1"/>
+    <w:lsdException w:name="Table Web 3" w:semiHidden="1" w:unhideWhenUsed="1"/>
     <w:lsdException w:name="Balloon Text" w:semiHidden="1" w:unhideWhenUsed="1"/>
     <w:lsdException w:name="Table Grid" w:uiPriority="39"/>
     <w:lsdException w:name="Table Theme" w:semiHidden="1" w:unhideWhenUsed="1"/>

</xml_diff>

<commit_message>
table of growth analysis params
</commit_message>
<xml_diff>
--- a/manu/draft_v5.docx
+++ b/manu/draft_v5.docx
@@ -1,6 +1,6 @@
 
 <file path=word/document.xml><?xml version="1.0" encoding="utf-8"?>
-<w:document xmlns:wpc="http://schemas.microsoft.com/office/word/2010/wordprocessingCanvas" xmlns:cx="http://schemas.microsoft.com/office/drawing/2014/chartex" xmlns:cx1="http://schemas.microsoft.com/office/drawing/2015/9/8/chartex" xmlns:cx2="http://schemas.microsoft.com/office/drawing/2015/10/21/chartex" xmlns:cx3="http://schemas.microsoft.com/office/drawing/2016/5/9/chartex" xmlns:cx4="http://schemas.microsoft.com/office/drawing/2016/5/10/chartex" xmlns:cx5="http://schemas.microsoft.com/office/drawing/2016/5/11/chartex" xmlns:cx6="http://schemas.microsoft.com/office/drawing/2016/5/12/chartex" xmlns:cx7="http://schemas.microsoft.com/office/drawing/2016/5/13/chartex" xmlns:cx8="http://schemas.microsoft.com/office/drawing/2016/5/14/chartex" xmlns:mc="http://schemas.openxmlformats.org/markup-compatibility/2006" xmlns:aink="http://schemas.microsoft.com/office/drawing/2016/ink" xmlns:am3d="http://schemas.microsoft.com/office/drawing/2017/model3d" xmlns:o="urn:schemas-microsoft-com:office:office" xmlns:r="http://schemas.openxmlformats.org/officeDocument/2006/relationships" xmlns:m="http://schemas.openxmlformats.org/officeDocument/2006/math" xmlns:v="urn:schemas-microsoft-com:vml" xmlns:wp14="http://schemas.microsoft.com/office/word/2010/wordprocessingDrawing" xmlns:wp="http://schemas.openxmlformats.org/drawingml/2006/wordprocessingDrawing" xmlns:w10="urn:schemas-microsoft-com:office:word" xmlns:w="http://schemas.openxmlformats.org/wordprocessingml/2006/main" xmlns:w14="http://schemas.microsoft.com/office/word/2010/wordml" xmlns:w15="http://schemas.microsoft.com/office/word/2012/wordml" xmlns:w16cex="http://schemas.microsoft.com/office/word/2018/wordml/cex" xmlns:w16cid="http://schemas.microsoft.com/office/word/2016/wordml/cid" xmlns:w16="http://schemas.microsoft.com/office/word/2018/wordml" xmlns:w16sdtdh="http://schemas.microsoft.com/office/word/2020/wordml/sdtdatahash" xmlns:w16se="http://schemas.microsoft.com/office/word/2015/wordml/symex" xmlns:wpg="http://schemas.microsoft.com/office/word/2010/wordprocessingGroup" xmlns:wpi="http://schemas.microsoft.com/office/word/2010/wordprocessingInk" xmlns:wne="http://schemas.microsoft.com/office/word/2006/wordml" xmlns:wps="http://schemas.microsoft.com/office/word/2010/wordprocessingShape" mc:Ignorable="w14 w15 w16se w16cid w16 w16cex w16sdtdh wp14">
+<w:document xmlns:wpc="http://schemas.microsoft.com/office/word/2010/wordprocessingCanvas" xmlns:cx="http://schemas.microsoft.com/office/drawing/2014/chartex" xmlns:cx1="http://schemas.microsoft.com/office/drawing/2015/9/8/chartex" xmlns:mc="http://schemas.openxmlformats.org/markup-compatibility/2006" xmlns:o="urn:schemas-microsoft-com:office:office" xmlns:r="http://schemas.openxmlformats.org/officeDocument/2006/relationships" xmlns:m="http://schemas.openxmlformats.org/officeDocument/2006/math" xmlns:v="urn:schemas-microsoft-com:vml" xmlns:wp14="http://schemas.microsoft.com/office/word/2010/wordprocessingDrawing" xmlns:wp="http://schemas.openxmlformats.org/drawingml/2006/wordprocessingDrawing" xmlns:w10="urn:schemas-microsoft-com:office:word" xmlns:w="http://schemas.openxmlformats.org/wordprocessingml/2006/main" xmlns:w14="http://schemas.microsoft.com/office/word/2010/wordml" xmlns:w15="http://schemas.microsoft.com/office/word/2012/wordml" xmlns:w16se="http://schemas.microsoft.com/office/word/2015/wordml/symex" xmlns:wpg="http://schemas.microsoft.com/office/word/2010/wordprocessingGroup" xmlns:wpi="http://schemas.microsoft.com/office/word/2010/wordprocessingInk" xmlns:wne="http://schemas.microsoft.com/office/word/2006/wordml" xmlns:wps="http://schemas.microsoft.com/office/word/2010/wordprocessingShape" mc:Ignorable="w14 w15 w16se wp14">
   <w:body>
     <w:p>
       <w:bookmarkStart w:id="0" w:name="_Hlk77747231"/>
@@ -211,7 +211,30 @@
           <w:rFonts w:cstheme="minorHAnsi"/>
           <w:color w:val="2E2E2E"/>
         </w:rPr>
-        <w:t xml:space="preserve">(L.) </w:t>
+        <w:t>[</w:t>
+      </w:r>
+      <w:r>
+        <w:rPr>
+          <w:rFonts w:cstheme="minorHAnsi"/>
+          <w:color w:val="2E2E2E"/>
+        </w:rPr>
+        <w:t>L.</w:t>
+      </w:r>
+      <w:r>
+        <w:rPr>
+          <w:rFonts w:cstheme="minorHAnsi"/>
+          <w:color w:val="2E2E2E"/>
+        </w:rPr>
+        <w:t>]</w:t>
+      </w:r>
+      <w:bookmarkStart w:id="1" w:name="_GoBack"/>
+      <w:bookmarkEnd w:id="1"/>
+      <w:r>
+        <w:rPr>
+          <w:rFonts w:cstheme="minorHAnsi"/>
+          <w:color w:val="2E2E2E"/>
+        </w:rPr>
+        <w:t xml:space="preserve"> </w:t>
       </w:r>
       <w:proofErr w:type="spellStart"/>
       <w:r>
@@ -343,11 +366,7 @@
         <w:t xml:space="preserve"> 8% higher than the simple (11.0 and 10.2</w:t>
       </w:r>
       <w:r>
-        <w:t xml:space="preserve"> Mg </w:t>
-      </w:r>
-      <w:proofErr w:type="gramStart"/>
-      <w:r>
-        <w:t>ha</w:t>
+        <w:t xml:space="preserve"> Mg ha</w:t>
       </w:r>
       <w:r>
         <w:rPr>
@@ -355,20 +374,11 @@
         </w:rPr>
         <w:t>-1</w:t>
       </w:r>
-      <w:proofErr w:type="gramEnd"/>
       <w:r>
         <w:t xml:space="preserve">, respectively). </w:t>
       </w:r>
       <w:r>
-        <w:t>The timing (</w:t>
-      </w:r>
-      <w:proofErr w:type="gramStart"/>
-      <w:r>
-        <w:t>e.g.</w:t>
-      </w:r>
-      <w:proofErr w:type="gramEnd"/>
-      <w:r>
-        <w:t xml:space="preserve"> early season, late) of the complex rotation’s maize growth advantage over the simple was not consistent across years. </w:t>
+        <w:t xml:space="preserve">The timing (e.g. early season, late) of the complex rotation’s maize growth advantage over the simple was not consistent across years. </w:t>
       </w:r>
       <w:r>
         <w:t>T</w:t>
@@ -416,15 +426,7 @@
         <w:t xml:space="preserve">, </w:t>
       </w:r>
       <w:r>
-        <w:t xml:space="preserve">with </w:t>
-      </w:r>
-      <w:proofErr w:type="gramStart"/>
-      <w:r>
-        <w:t>the majority of</w:t>
-      </w:r>
-      <w:proofErr w:type="gramEnd"/>
-      <w:r>
-        <w:t xml:space="preserve"> the additional root investment occurring in t</w:t>
+        <w:t>with the majority of the additional root investment occurring in t</w:t>
       </w:r>
       <w:r>
         <w:t>he top 15 cm of the soil profile</w:t>
@@ -496,15 +498,7 @@
         <w:t xml:space="preserve">We posit that maize grown in the complex rotation </w:t>
       </w:r>
       <w:r>
-        <w:t xml:space="preserve">invested less resources in </w:t>
-      </w:r>
-      <w:proofErr w:type="gramStart"/>
-      <w:r>
-        <w:t>roots, but</w:t>
-      </w:r>
-      <w:proofErr w:type="gramEnd"/>
-      <w:r>
-        <w:t xml:space="preserve"> achieved a deeper and more functional root structure compared to maize in the simple rotation. Under certain conditions, this ‘steep and cheap’ root layout was better able to take advantage of favorable conditions regardless of timing, leading to increased resource acquisition and significantly higher grain yields in select years. </w:t>
+        <w:t xml:space="preserve">invested less resources in roots, but achieved a deeper and more functional root structure compared to maize in the simple rotation. Under certain conditions, this ‘steep and cheap’ root layout was better able to take advantage of favorable conditions regardless of timing, leading to increased resource acquisition and significantly higher grain yields in select years. </w:t>
       </w:r>
       <w:r>
         <w:t xml:space="preserve">Process-based models could aid in supporting or refuting this hypothesis, and greenhouse experiments could indicate </w:t>
@@ -1053,15 +1047,7 @@
         <w:t xml:space="preserve">rotations to include small grains and forage legumes has </w:t>
       </w:r>
       <w:r>
-        <w:t xml:space="preserve">received less attention compared to the continuous maize </w:t>
-      </w:r>
-      <w:proofErr w:type="gramStart"/>
-      <w:r>
-        <w:t>penalty, but</w:t>
-      </w:r>
-      <w:proofErr w:type="gramEnd"/>
-      <w:r>
-        <w:t xml:space="preserve"> has </w:t>
+        <w:t xml:space="preserve">received less attention compared to the continuous maize penalty, but has </w:t>
       </w:r>
       <w:r>
         <w:t xml:space="preserve">likewise </w:t>
@@ -1541,15 +1527,7 @@
         </w:numPr>
       </w:pPr>
       <w:r>
-        <w:t xml:space="preserve">Maximum maize rooting depth as a proxy for the soil space that investment </w:t>
-      </w:r>
-      <w:proofErr w:type="gramStart"/>
-      <w:r>
-        <w:t>opens up</w:t>
-      </w:r>
-      <w:proofErr w:type="gramEnd"/>
-      <w:r>
-        <w:t xml:space="preserve"> for resource capture (2018-2020)</w:t>
+        <w:t>Maximum maize rooting depth as a proxy for the soil space that investment opens up for resource capture (2018-2020)</w:t>
       </w:r>
     </w:p>
     <w:p>
@@ -1639,7 +1617,15 @@
         <w:t>.</w:t>
       </w:r>
       <w:r>
-        <w:t xml:space="preserve"> Detailed accounts of plot management are reported elsewhere </w:t>
+        <w:t xml:space="preserve"> Detailed accounts of plot management </w:t>
+      </w:r>
+      <w:proofErr w:type="gramStart"/>
+      <w:r>
+        <w:t>are reported</w:t>
+      </w:r>
+      <w:proofErr w:type="gramEnd"/>
+      <w:r>
+        <w:t xml:space="preserve"> elsewhere </w:t>
       </w:r>
       <w:sdt>
         <w:sdtPr>
@@ -1666,33 +1652,19 @@
         <w:rPr>
           <w:color w:val="000000"/>
         </w:rPr>
-        <w:t xml:space="preserve"> and </w:t>
-      </w:r>
-      <w:proofErr w:type="gramStart"/>
+        <w:t xml:space="preserve"> and a </w:t>
+      </w:r>
       <w:r>
         <w:rPr>
           <w:color w:val="000000"/>
         </w:rPr>
-        <w:t xml:space="preserve">a </w:t>
+        <w:t xml:space="preserve">brief </w:t>
       </w:r>
       <w:r>
         <w:rPr>
           <w:color w:val="000000"/>
         </w:rPr>
-        <w:t xml:space="preserve">brief </w:t>
-      </w:r>
-      <w:r>
-        <w:rPr>
-          <w:color w:val="000000"/>
-        </w:rPr>
-        <w:t>summary</w:t>
-      </w:r>
-      <w:proofErr w:type="gramEnd"/>
-      <w:r>
-        <w:rPr>
-          <w:color w:val="000000"/>
-        </w:rPr>
-        <w:t xml:space="preserve"> is presented in </w:t>
+        <w:t xml:space="preserve">summary is presented in </w:t>
       </w:r>
       <w:r>
         <w:rPr>
@@ -1722,14 +1694,27 @@
       <w:r>
         <w:t xml:space="preserve">Table </w:t>
       </w:r>
-      <w:fldSimple w:instr=" SEQ Table \* ARABIC ">
-        <w:r>
-          <w:rPr>
-            <w:noProof/>
-          </w:rPr>
-          <w:t>1</w:t>
-        </w:r>
-      </w:fldSimple>
+      <w:r>
+        <w:fldChar w:fldCharType="begin"/>
+      </w:r>
+      <w:r>
+        <w:instrText xml:space="preserve"> SEQ Table \* ARABIC </w:instrText>
+      </w:r>
+      <w:r>
+        <w:fldChar w:fldCharType="separate"/>
+      </w:r>
+      <w:r>
+        <w:rPr>
+          <w:noProof/>
+        </w:rPr>
+        <w:t>1</w:t>
+      </w:r>
+      <w:r>
+        <w:rPr>
+          <w:noProof/>
+        </w:rPr>
+        <w:fldChar w:fldCharType="end"/>
+      </w:r>
       <w:r>
         <w:t xml:space="preserve"> Summary of rotation treatment managements</w:t>
       </w:r>
@@ -3197,7 +3182,21 @@
             <w:rPr>
               <w:color w:val="000000"/>
             </w:rPr>
-            <w:t>(Kuznetsova et al., 2017)</w:t>
+            <w:t>(</w:t>
+          </w:r>
+          <w:proofErr w:type="spellStart"/>
+          <w:r>
+            <w:rPr>
+              <w:color w:val="000000"/>
+            </w:rPr>
+            <w:t>Kuznetsova</w:t>
+          </w:r>
+          <w:proofErr w:type="spellEnd"/>
+          <w:r>
+            <w:rPr>
+              <w:color w:val="000000"/>
+            </w:rPr>
+            <w:t xml:space="preserve"> et al., 2017)</w:t>
           </w:r>
         </w:sdtContent>
       </w:sdt>
@@ -3942,7 +3941,6 @@
         <w:t xml:space="preserve"> </w:t>
       </w:r>
       <w:proofErr w:type="spellStart"/>
-      <w:proofErr w:type="gramStart"/>
       <w:r>
         <w:rPr>
           <w:i/>
@@ -3959,6 +3957,7 @@
         <w:t>mid</w:t>
       </w:r>
       <w:proofErr w:type="spellEnd"/>
+      <w:proofErr w:type="gramStart"/>
       <w:r>
         <w:t>,;</w:t>
       </w:r>
@@ -4161,15 +4160,7 @@
         <w:t xml:space="preserve"> therefore chose to visually assess trends in each year</w:t>
       </w:r>
       <w:r>
-        <w:t xml:space="preserve"> rather than report non-significant differences in parameter </w:t>
-      </w:r>
-      <w:proofErr w:type="gramStart"/>
-      <w:r>
-        <w:t>estimates, but</w:t>
-      </w:r>
-      <w:proofErr w:type="gramEnd"/>
-      <w:r>
-        <w:t xml:space="preserve"> include those estimates in supplementary material (</w:t>
+        <w:t xml:space="preserve"> rather than report non-significant differences in parameter estimates, but include those estimates in supplementary material (</w:t>
       </w:r>
       <w:r>
         <w:rPr>
@@ -4187,15 +4178,7 @@
         <w:t>e</w:t>
       </w:r>
       <w:r>
-        <w:t xml:space="preserve"> the limitations of this </w:t>
-      </w:r>
-      <w:proofErr w:type="gramStart"/>
-      <w:r>
-        <w:t>approach, and</w:t>
-      </w:r>
-      <w:proofErr w:type="gramEnd"/>
-      <w:r>
-        <w:t xml:space="preserve"> present the data as supplementary rather than conclusive. </w:t>
+        <w:t xml:space="preserve"> the limitations of this approach, and present the data as supplementary rather than conclusive. </w:t>
       </w:r>
     </w:p>
     <w:p>
@@ -4260,7 +4243,23 @@
               <w:bCs/>
               <w:color w:val="000000"/>
             </w:rPr>
-            <w:t>(McCulloch and Neuhaus, 2005; Wood, 2011)</w:t>
+            <w:t xml:space="preserve">(McCulloch and </w:t>
+          </w:r>
+          <w:proofErr w:type="spellStart"/>
+          <w:r>
+            <w:rPr>
+              <w:bCs/>
+              <w:color w:val="000000"/>
+            </w:rPr>
+            <w:t>Neuhaus</w:t>
+          </w:r>
+          <w:proofErr w:type="spellEnd"/>
+          <w:r>
+            <w:rPr>
+              <w:bCs/>
+              <w:color w:val="000000"/>
+            </w:rPr>
+            <w:t>, 2005; Wood, 2011)</w:t>
           </w:r>
         </w:sdtContent>
       </w:sdt>
@@ -4485,25 +4484,51 @@
       <w:r>
         <w:t xml:space="preserve">Figure </w:t>
       </w:r>
-      <w:fldSimple w:instr=" STYLEREF 1 \s ">
-        <w:r>
-          <w:rPr>
-            <w:noProof/>
-          </w:rPr>
-          <w:t>0</w:t>
-        </w:r>
-      </w:fldSimple>
+      <w:r>
+        <w:fldChar w:fldCharType="begin"/>
+      </w:r>
+      <w:r>
+        <w:instrText xml:space="preserve"> STYLEREF 1 \s </w:instrText>
+      </w:r>
+      <w:r>
+        <w:fldChar w:fldCharType="separate"/>
+      </w:r>
+      <w:r>
+        <w:rPr>
+          <w:noProof/>
+        </w:rPr>
+        <w:t>0</w:t>
+      </w:r>
+      <w:r>
+        <w:rPr>
+          <w:noProof/>
+        </w:rPr>
+        <w:fldChar w:fldCharType="end"/>
+      </w:r>
       <w:r>
         <w:noBreakHyphen/>
       </w:r>
-      <w:fldSimple w:instr=" SEQ Figure \* ARABIC \s 1 ">
-        <w:r>
-          <w:rPr>
-            <w:noProof/>
-          </w:rPr>
-          <w:t>1</w:t>
-        </w:r>
-      </w:fldSimple>
+      <w:r>
+        <w:fldChar w:fldCharType="begin"/>
+      </w:r>
+      <w:r>
+        <w:instrText xml:space="preserve"> SEQ Figure \* ARABIC \s 1 </w:instrText>
+      </w:r>
+      <w:r>
+        <w:fldChar w:fldCharType="separate"/>
+      </w:r>
+      <w:r>
+        <w:rPr>
+          <w:noProof/>
+        </w:rPr>
+        <w:t>1</w:t>
+      </w:r>
+      <w:r>
+        <w:rPr>
+          <w:noProof/>
+        </w:rPr>
+        <w:fldChar w:fldCharType="end"/>
+      </w:r>
       <w:r>
         <w:t xml:space="preserve"> Historical (2004-2020) maize yields in the complex (dark blue, solid) and simple (pink, dashed) rotations. Data from 2013-2020 (gray box) was included in this study, and marginal mean yield estimates during this period are presented for each rotation as horizontal lines.  </w:t>
       </w:r>
@@ -4597,25 +4622,51 @@
       <w:r>
         <w:t xml:space="preserve">Figure </w:t>
       </w:r>
-      <w:fldSimple w:instr=" STYLEREF 1 \s ">
-        <w:r>
-          <w:rPr>
-            <w:noProof/>
-          </w:rPr>
-          <w:t>0</w:t>
-        </w:r>
-      </w:fldSimple>
+      <w:r>
+        <w:fldChar w:fldCharType="begin"/>
+      </w:r>
+      <w:r>
+        <w:instrText xml:space="preserve"> STYLEREF 1 \s </w:instrText>
+      </w:r>
+      <w:r>
+        <w:fldChar w:fldCharType="separate"/>
+      </w:r>
+      <w:r>
+        <w:rPr>
+          <w:noProof/>
+        </w:rPr>
+        <w:t>0</w:t>
+      </w:r>
+      <w:r>
+        <w:rPr>
+          <w:noProof/>
+        </w:rPr>
+        <w:fldChar w:fldCharType="end"/>
+      </w:r>
       <w:r>
         <w:noBreakHyphen/>
       </w:r>
-      <w:fldSimple w:instr=" SEQ Figure \* ARABIC \s 1 ">
-        <w:r>
-          <w:rPr>
-            <w:noProof/>
-          </w:rPr>
-          <w:t>2</w:t>
-        </w:r>
-      </w:fldSimple>
+      <w:r>
+        <w:fldChar w:fldCharType="begin"/>
+      </w:r>
+      <w:r>
+        <w:instrText xml:space="preserve"> SEQ Figure \* ARABIC \s 1 </w:instrText>
+      </w:r>
+      <w:r>
+        <w:fldChar w:fldCharType="separate"/>
+      </w:r>
+      <w:r>
+        <w:rPr>
+          <w:noProof/>
+        </w:rPr>
+        <w:t>2</w:t>
+      </w:r>
+      <w:r>
+        <w:rPr>
+          <w:noProof/>
+        </w:rPr>
+        <w:fldChar w:fldCharType="end"/>
+      </w:r>
       <w:r>
         <w:t xml:space="preserve"> Total </w:t>
       </w:r>
@@ -4813,14 +4864,27 @@
       <w:r>
         <w:t xml:space="preserve">Figure </w:t>
       </w:r>
-      <w:fldSimple w:instr=" SEQ Figure \* ARABIC ">
-        <w:r>
-          <w:rPr>
-            <w:noProof/>
-          </w:rPr>
-          <w:t>3</w:t>
-        </w:r>
-      </w:fldSimple>
+      <w:r>
+        <w:fldChar w:fldCharType="begin"/>
+      </w:r>
+      <w:r>
+        <w:instrText xml:space="preserve"> SEQ Figure \* ARABIC </w:instrText>
+      </w:r>
+      <w:r>
+        <w:fldChar w:fldCharType="separate"/>
+      </w:r>
+      <w:r>
+        <w:rPr>
+          <w:noProof/>
+        </w:rPr>
+        <w:t>3</w:t>
+      </w:r>
+      <w:r>
+        <w:rPr>
+          <w:noProof/>
+        </w:rPr>
+        <w:fldChar w:fldCharType="end"/>
+      </w:r>
       <w:r>
         <w:t xml:space="preserve"> Root mass added (root mass at maturity less root mass present at planting) for the total profile and 15 cm increments for maize grown in the simple (2-year rotation) and complex (4-year rotation) systems</w:t>
       </w:r>
@@ -4896,11 +4960,7 @@
         <w:t xml:space="preserve">and simple system’s additions were not statistically significant, but the trend was consistent in that the complex system added more root mass than the simple at these depths. </w:t>
       </w:r>
       <w:r>
-        <w:t xml:space="preserve">Over the entire profile, the complex system had higher baseline levels of root mass at planting compared to the simple (781 and 515 kg </w:t>
-      </w:r>
-      <w:proofErr w:type="gramStart"/>
-      <w:r>
-        <w:t>ha</w:t>
+        <w:t>Over the entire profile, the complex system had higher baseline levels of root mass at planting compared to the simple (781 and 515 kg ha</w:t>
       </w:r>
       <w:r>
         <w:rPr>
@@ -4908,7 +4968,6 @@
         </w:rPr>
         <w:t>-1</w:t>
       </w:r>
-      <w:proofErr w:type="gramEnd"/>
       <w:r>
         <w:t>, respectively). Maize root mass in the 0-60 cm soil profile increased 108% in the simple rotation to 1073 kg ha</w:t>
       </w:r>
@@ -4997,14 +5056,27 @@
         <w:lastRenderedPageBreak/>
         <w:t xml:space="preserve">Table </w:t>
       </w:r>
-      <w:fldSimple w:instr=" SEQ Table \* ARABIC ">
-        <w:r>
-          <w:rPr>
-            <w:noProof/>
-          </w:rPr>
-          <w:t>2</w:t>
-        </w:r>
-      </w:fldSimple>
+      <w:r>
+        <w:fldChar w:fldCharType="begin"/>
+      </w:r>
+      <w:r>
+        <w:instrText xml:space="preserve"> SEQ Table \* ARABIC </w:instrText>
+      </w:r>
+      <w:r>
+        <w:fldChar w:fldCharType="separate"/>
+      </w:r>
+      <w:r>
+        <w:rPr>
+          <w:noProof/>
+        </w:rPr>
+        <w:t>2</w:t>
+      </w:r>
+      <w:r>
+        <w:rPr>
+          <w:noProof/>
+        </w:rPr>
+        <w:fldChar w:fldCharType="end"/>
+      </w:r>
       <w:r>
         <w:t xml:space="preserve"> Summary of</w:t>
       </w:r>
@@ -5260,14 +5332,7 @@
               <w:rPr>
                 <w:i/>
               </w:rPr>
-              <w:t xml:space="preserve">Mg </w:t>
-            </w:r>
-            <w:proofErr w:type="gramStart"/>
-            <w:r>
-              <w:rPr>
-                <w:i/>
-              </w:rPr>
-              <w:t>ha</w:t>
+              <w:t>Mg ha</w:t>
             </w:r>
             <w:r>
               <w:rPr>
@@ -5276,7 +5341,6 @@
               </w:rPr>
               <w:t>-1</w:t>
             </w:r>
-            <w:proofErr w:type="gramEnd"/>
           </w:p>
         </w:tc>
         <w:tc>
@@ -5994,25 +6058,51 @@
       <w:r>
         <w:t xml:space="preserve">Figure </w:t>
       </w:r>
-      <w:fldSimple w:instr=" STYLEREF 1 \s ">
-        <w:r>
-          <w:rPr>
-            <w:noProof/>
-          </w:rPr>
-          <w:t>0</w:t>
-        </w:r>
-      </w:fldSimple>
+      <w:r>
+        <w:fldChar w:fldCharType="begin"/>
+      </w:r>
+      <w:r>
+        <w:instrText xml:space="preserve"> STYLEREF 1 \s </w:instrText>
+      </w:r>
+      <w:r>
+        <w:fldChar w:fldCharType="separate"/>
+      </w:r>
+      <w:r>
+        <w:rPr>
+          <w:noProof/>
+        </w:rPr>
+        <w:t>0</w:t>
+      </w:r>
+      <w:r>
+        <w:rPr>
+          <w:noProof/>
+        </w:rPr>
+        <w:fldChar w:fldCharType="end"/>
+      </w:r>
       <w:r>
         <w:noBreakHyphen/>
       </w:r>
-      <w:fldSimple w:instr=" SEQ Figure \* ARABIC \s 1 ">
-        <w:r>
-          <w:rPr>
-            <w:noProof/>
-          </w:rPr>
-          <w:t>5</w:t>
-        </w:r>
-      </w:fldSimple>
+      <w:r>
+        <w:fldChar w:fldCharType="begin"/>
+      </w:r>
+      <w:r>
+        <w:instrText xml:space="preserve"> SEQ Figure \* ARABIC \s 1 </w:instrText>
+      </w:r>
+      <w:r>
+        <w:fldChar w:fldCharType="separate"/>
+      </w:r>
+      <w:r>
+        <w:rPr>
+          <w:noProof/>
+        </w:rPr>
+        <w:t>5</w:t>
+      </w:r>
+      <w:r>
+        <w:rPr>
+          <w:noProof/>
+        </w:rPr>
+        <w:fldChar w:fldCharType="end"/>
+      </w:r>
       <w:r>
         <w:t xml:space="preserve"> Soil moisture at 15 cm depth in the maize phase of the complex and simple rotations; points represent individual sensor values, lines the estimated values and ribbons the 95% confidence interval around the estimates.  </w:t>
       </w:r>
@@ -6046,15 +6136,7 @@
         <w:t xml:space="preserve">total </w:t>
       </w:r>
       <w:r>
-        <w:t>root biomass, it produced 50 times more biomass in the deepest soil increment measured (45-60 cm</w:t>
-      </w:r>
-      <w:proofErr w:type="gramStart"/>
-      <w:r>
-        <w:t>), and</w:t>
-      </w:r>
-      <w:proofErr w:type="gramEnd"/>
-      <w:r>
-        <w:t xml:space="preserve"> achieved a deeper maximum rooting depth</w:t>
+        <w:t>root biomass, it produced 50 times more biomass in the deepest soil increment measured (45-60 cm), and achieved a deeper maximum rooting depth</w:t>
       </w:r>
       <w:r>
         <w:t xml:space="preserve"> (</w:t>
@@ -6125,51 +6207,25 @@
       <w:r>
         <w:t xml:space="preserve">Figure </w:t>
       </w:r>
-      <w:r>
-        <w:fldChar w:fldCharType="begin"/>
-      </w:r>
-      <w:r>
-        <w:instrText xml:space="preserve"> STYLEREF 1 \s </w:instrText>
-      </w:r>
-      <w:r>
-        <w:fldChar w:fldCharType="separate"/>
-      </w:r>
-      <w:r>
-        <w:rPr>
-          <w:noProof/>
-        </w:rPr>
-        <w:t>0</w:t>
-      </w:r>
-      <w:r>
-        <w:rPr>
-          <w:noProof/>
-        </w:rPr>
-        <w:fldChar w:fldCharType="end"/>
-      </w:r>
+      <w:fldSimple w:instr=" STYLEREF 1 \s ">
+        <w:r>
+          <w:rPr>
+            <w:noProof/>
+          </w:rPr>
+          <w:t>0</w:t>
+        </w:r>
+      </w:fldSimple>
       <w:r>
         <w:noBreakHyphen/>
       </w:r>
-      <w:r>
-        <w:fldChar w:fldCharType="begin"/>
-      </w:r>
-      <w:r>
-        <w:instrText xml:space="preserve"> SEQ Figure \* ARABIC \s 1 </w:instrText>
-      </w:r>
-      <w:r>
-        <w:fldChar w:fldCharType="separate"/>
-      </w:r>
-      <w:r>
-        <w:rPr>
-          <w:noProof/>
-        </w:rPr>
-        <w:t>4</w:t>
-      </w:r>
-      <w:r>
-        <w:rPr>
-          <w:noProof/>
-        </w:rPr>
-        <w:fldChar w:fldCharType="end"/>
-      </w:r>
+      <w:fldSimple w:instr=" SEQ Figure \* ARABIC \s 1 ">
+        <w:r>
+          <w:rPr>
+            <w:noProof/>
+          </w:rPr>
+          <w:t>4</w:t>
+        </w:r>
+      </w:fldSimple>
       <w:r>
         <w:t xml:space="preserve"> Maize grain yield (left), maximum rooting depth (center), and root mass (right) for maize grown in a simple (maize-soybean) or complex (maize-soybean-oat/alfalfa-alfalfa) rotation; all differences are significant. </w:t>
       </w:r>
@@ -6189,22 +6245,12 @@
         <w:t xml:space="preserve">). In contrast, in 2019 there was no effect of rotation despite the complex system’s maize roots still being deeper than the simple </w:t>
       </w:r>
       <w:proofErr w:type="spellStart"/>
-      <w:proofErr w:type="gramStart"/>
       <w:r>
         <w:t>system’s</w:t>
       </w:r>
       <w:proofErr w:type="spellEnd"/>
-      <w:proofErr w:type="gramEnd"/>
-      <w:r>
-        <w:t xml:space="preserve">, and there was no difference in soil water. Although there is no root data available for 2013, the year was drier than </w:t>
-      </w:r>
-      <w:proofErr w:type="gramStart"/>
-      <w:r>
-        <w:t>average</w:t>
-      </w:r>
-      <w:proofErr w:type="gramEnd"/>
-      <w:r>
-        <w:t xml:space="preserve"> but the rotation effect was large, and there was an early season growth advantage</w:t>
+      <w:r>
+        <w:t>, and there was no difference in soil water. Although there is no root data available for 2013, the year was drier than average but the rotation effect was large, and there was an early season growth advantage</w:t>
       </w:r>
       <w:r>
         <w:t xml:space="preserve"> rather than a late season. </w:t>
@@ -6406,6 +6452,7 @@
           <w:docPart w:val="DefaultPlaceholder_-1854013440"/>
         </w:placeholder>
       </w:sdtPr>
+      <w:sdtEndPr/>
       <w:sdtContent>
         <w:p>
           <w:pPr>
@@ -6729,6 +6776,7 @@
             <w:t xml:space="preserve">, and S. Walker. 2015. Fitting Linear Mixed-Effects Models using lme4. Journal of Statistical Software 67(1): 1–48. </w:t>
           </w:r>
           <w:proofErr w:type="spellStart"/>
+          <w:proofErr w:type="gramStart"/>
           <w:r>
             <w:rPr>
               <w:rFonts w:eastAsia="Times New Roman"/>
@@ -6736,25 +6784,12 @@
             <w:t>doi</w:t>
           </w:r>
           <w:proofErr w:type="spellEnd"/>
-          <w:r>
-            <w:rPr>
-              <w:rFonts w:eastAsia="Times New Roman"/>
-            </w:rPr>
-            <w:t>: 10.18637/</w:t>
-          </w:r>
-          <w:proofErr w:type="gramStart"/>
-          <w:r>
-            <w:rPr>
-              <w:rFonts w:eastAsia="Times New Roman"/>
-            </w:rPr>
-            <w:t>jss.v067.i</w:t>
-          </w:r>
           <w:proofErr w:type="gramEnd"/>
           <w:r>
             <w:rPr>
               <w:rFonts w:eastAsia="Times New Roman"/>
             </w:rPr>
-            <w:t>01.</w:t>
+            <w:t>: 10.18637/jss.v067.i01.</w:t>
           </w:r>
         </w:p>
         <w:p>
@@ -6870,7 +6905,21 @@
             <w:rPr>
               <w:rFonts w:eastAsia="Times New Roman"/>
             </w:rPr>
-            <w:t xml:space="preserve">, F. Calderón, M.A. </w:t>
+            <w:t xml:space="preserve">, F. </w:t>
+          </w:r>
+          <w:proofErr w:type="spellStart"/>
+          <w:r>
+            <w:rPr>
+              <w:rFonts w:eastAsia="Times New Roman"/>
+            </w:rPr>
+            <w:t>Calderón</w:t>
+          </w:r>
+          <w:proofErr w:type="spellEnd"/>
+          <w:r>
+            <w:rPr>
+              <w:rFonts w:eastAsia="Times New Roman"/>
+            </w:rPr>
+            <w:t xml:space="preserve">, M.A. </w:t>
           </w:r>
           <w:proofErr w:type="spellStart"/>
           <w:r>
@@ -7792,6 +7841,7 @@
             <w:t xml:space="preserve"> Package: Tests in Linear Mixed Effects Models. Journal of Statistical Software 82(13). </w:t>
           </w:r>
           <w:proofErr w:type="spellStart"/>
+          <w:proofErr w:type="gramStart"/>
           <w:r>
             <w:rPr>
               <w:rFonts w:eastAsia="Times New Roman"/>
@@ -7799,25 +7849,12 @@
             <w:t>doi</w:t>
           </w:r>
           <w:proofErr w:type="spellEnd"/>
-          <w:r>
-            <w:rPr>
-              <w:rFonts w:eastAsia="Times New Roman"/>
-            </w:rPr>
-            <w:t>: 10.18637/</w:t>
-          </w:r>
-          <w:proofErr w:type="gramStart"/>
-          <w:r>
-            <w:rPr>
-              <w:rFonts w:eastAsia="Times New Roman"/>
-            </w:rPr>
-            <w:t>jss.v082.i</w:t>
-          </w:r>
           <w:proofErr w:type="gramEnd"/>
           <w:r>
             <w:rPr>
               <w:rFonts w:eastAsia="Times New Roman"/>
             </w:rPr>
-            <w:t>13.</w:t>
+            <w:t>: 10.18637/jss.v082.i13.</w:t>
           </w:r>
         </w:p>
         <w:p>
@@ -7969,7 +8006,21 @@
               <w:rFonts w:eastAsia="Times New Roman"/>
             </w:rPr>
             <w:lastRenderedPageBreak/>
-            <w:t xml:space="preserve">Liebman, M., L.R. Gibson, D.N. Sundberg, A.H. </w:t>
+            <w:t xml:space="preserve">Liebman, M., L.R. Gibson, D.N. </w:t>
+          </w:r>
+          <w:proofErr w:type="spellStart"/>
+          <w:r>
+            <w:rPr>
+              <w:rFonts w:eastAsia="Times New Roman"/>
+            </w:rPr>
+            <w:t>Sundberg</w:t>
+          </w:r>
+          <w:proofErr w:type="spellEnd"/>
+          <w:r>
+            <w:rPr>
+              <w:rFonts w:eastAsia="Times New Roman"/>
+            </w:rPr>
+            <w:t xml:space="preserve">, A.H. </w:t>
           </w:r>
           <w:proofErr w:type="spellStart"/>
           <w:r>
@@ -8028,21 +8079,7 @@
             <w:rPr>
               <w:rFonts w:eastAsia="Times New Roman"/>
             </w:rPr>
-            <w:t xml:space="preserve">Lynch, J.P. 2013. Steep, </w:t>
-          </w:r>
-          <w:proofErr w:type="gramStart"/>
-          <w:r>
-            <w:rPr>
-              <w:rFonts w:eastAsia="Times New Roman"/>
-            </w:rPr>
-            <w:t>cheap</w:t>
-          </w:r>
-          <w:proofErr w:type="gramEnd"/>
-          <w:r>
-            <w:rPr>
-              <w:rFonts w:eastAsia="Times New Roman"/>
-            </w:rPr>
-            <w:t xml:space="preserve"> and deep: An ideotype to optimize water and N acquisition by maize root systems. Annals of Botany 112(2): 347–357. </w:t>
+            <w:t xml:space="preserve">Lynch, J.P. 2013. Steep, cheap and deep: An ideotype to optimize water and N acquisition by maize root systems. Annals of Botany 112(2): 347–357. </w:t>
           </w:r>
           <w:proofErr w:type="spellStart"/>
           <w:r>
@@ -8809,21 +8846,7 @@
             <w:rPr>
               <w:rFonts w:eastAsia="Times New Roman"/>
             </w:rPr>
-            <w:t xml:space="preserve">, L. Ridolfi, and D. Leitner. 2015. Can diversity in root architecture explain plant water use efficiency? A modeling </w:t>
-          </w:r>
-          <w:proofErr w:type="gramStart"/>
-          <w:r>
-            <w:rPr>
-              <w:rFonts w:eastAsia="Times New Roman"/>
-            </w:rPr>
-            <w:t>study</w:t>
-          </w:r>
-          <w:proofErr w:type="gramEnd"/>
-          <w:r>
-            <w:rPr>
-              <w:rFonts w:eastAsia="Times New Roman"/>
-            </w:rPr>
-            <w:t xml:space="preserve">. Ecological Modelling 312: 200–210. </w:t>
+            <w:t xml:space="preserve">, L. Ridolfi, and D. Leitner. 2015. Can diversity in root architecture explain plant water use efficiency? A modeling study. Ecological Modelling 312: 200–210. </w:t>
           </w:r>
           <w:proofErr w:type="spellStart"/>
           <w:r>
@@ -9000,21 +9023,7 @@
             <w:rPr>
               <w:rFonts w:eastAsia="Times New Roman"/>
             </w:rPr>
-            <w:t xml:space="preserve">. Journal of </w:t>
-          </w:r>
-          <w:proofErr w:type="gramStart"/>
-          <w:r>
-            <w:rPr>
-              <w:rFonts w:eastAsia="Times New Roman"/>
-            </w:rPr>
-            <w:t>Open Source</w:t>
-          </w:r>
-          <w:proofErr w:type="gramEnd"/>
-          <w:r>
-            <w:rPr>
-              <w:rFonts w:eastAsia="Times New Roman"/>
-            </w:rPr>
-            <w:t xml:space="preserve"> Software 4(43): 1686. </w:t>
+            <w:t xml:space="preserve">. Journal of Open Source Software 4(43): 1686. </w:t>
           </w:r>
           <w:proofErr w:type="spellStart"/>
           <w:r>
@@ -9048,6 +9057,7 @@
             <w:t xml:space="preserve">Wood, S.N. 2011. Fast stable restricted maximum likelihood and marginal likelihood estimation of semiparametric generalized linear models. Journal of the Royal Statistical Society. Series B: Statistical Methodology 73(1): 3–36. </w:t>
           </w:r>
           <w:proofErr w:type="spellStart"/>
+          <w:proofErr w:type="gramStart"/>
           <w:r>
             <w:rPr>
               <w:rFonts w:eastAsia="Times New Roman"/>
@@ -9055,20 +9065,13 @@
             <w:t>doi</w:t>
           </w:r>
           <w:proofErr w:type="spellEnd"/>
-          <w:r>
-            <w:rPr>
-              <w:rFonts w:eastAsia="Times New Roman"/>
-            </w:rPr>
-            <w:t>: 10.1111/J.1467-9868.2010.</w:t>
-          </w:r>
-          <w:proofErr w:type="gramStart"/>
-          <w:r>
-            <w:rPr>
-              <w:rFonts w:eastAsia="Times New Roman"/>
-            </w:rPr>
-            <w:t>00749.X.</w:t>
-          </w:r>
           <w:proofErr w:type="gramEnd"/>
+          <w:r>
+            <w:rPr>
+              <w:rFonts w:eastAsia="Times New Roman"/>
+            </w:rPr>
+            <w:t>: 10.1111/J.1467-9868.2010.00749.X.</w:t>
+          </w:r>
         </w:p>
         <w:p>
           <w:r>
@@ -9339,7 +9342,7 @@
 </file>
 
 <file path=word/numbering.xml><?xml version="1.0" encoding="utf-8"?>
-<w:numbering xmlns:wpc="http://schemas.microsoft.com/office/word/2010/wordprocessingCanvas" xmlns:cx="http://schemas.microsoft.com/office/drawing/2014/chartex" xmlns:cx1="http://schemas.microsoft.com/office/drawing/2015/9/8/chartex" xmlns:cx2="http://schemas.microsoft.com/office/drawing/2015/10/21/chartex" xmlns:cx3="http://schemas.microsoft.com/office/drawing/2016/5/9/chartex" xmlns:cx4="http://schemas.microsoft.com/office/drawing/2016/5/10/chartex" xmlns:cx5="http://schemas.microsoft.com/office/drawing/2016/5/11/chartex" xmlns:cx6="http://schemas.microsoft.com/office/drawing/2016/5/12/chartex" xmlns:cx7="http://schemas.microsoft.com/office/drawing/2016/5/13/chartex" xmlns:cx8="http://schemas.microsoft.com/office/drawing/2016/5/14/chartex" xmlns:mc="http://schemas.openxmlformats.org/markup-compatibility/2006" xmlns:aink="http://schemas.microsoft.com/office/drawing/2016/ink" xmlns:am3d="http://schemas.microsoft.com/office/drawing/2017/model3d" xmlns:o="urn:schemas-microsoft-com:office:office" xmlns:r="http://schemas.openxmlformats.org/officeDocument/2006/relationships" xmlns:m="http://schemas.openxmlformats.org/officeDocument/2006/math" xmlns:v="urn:schemas-microsoft-com:vml" xmlns:wp14="http://schemas.microsoft.com/office/word/2010/wordprocessingDrawing" xmlns:wp="http://schemas.openxmlformats.org/drawingml/2006/wordprocessingDrawing" xmlns:w10="urn:schemas-microsoft-com:office:word" xmlns:w="http://schemas.openxmlformats.org/wordprocessingml/2006/main" xmlns:w14="http://schemas.microsoft.com/office/word/2010/wordml" xmlns:w15="http://schemas.microsoft.com/office/word/2012/wordml" xmlns:w16cex="http://schemas.microsoft.com/office/word/2018/wordml/cex" xmlns:w16cid="http://schemas.microsoft.com/office/word/2016/wordml/cid" xmlns:w16="http://schemas.microsoft.com/office/word/2018/wordml" xmlns:w16sdtdh="http://schemas.microsoft.com/office/word/2020/wordml/sdtdatahash" xmlns:w16se="http://schemas.microsoft.com/office/word/2015/wordml/symex" xmlns:wpg="http://schemas.microsoft.com/office/word/2010/wordprocessingGroup" xmlns:wpi="http://schemas.microsoft.com/office/word/2010/wordprocessingInk" xmlns:wne="http://schemas.microsoft.com/office/word/2006/wordml" xmlns:wps="http://schemas.microsoft.com/office/word/2010/wordprocessingShape" mc:Ignorable="w14 w15 w16se w16cid w16 w16cex w16sdtdh wp14">
+<w:numbering xmlns:wpc="http://schemas.microsoft.com/office/word/2010/wordprocessingCanvas" xmlns:cx="http://schemas.microsoft.com/office/drawing/2014/chartex" xmlns:cx1="http://schemas.microsoft.com/office/drawing/2015/9/8/chartex" xmlns:mc="http://schemas.openxmlformats.org/markup-compatibility/2006" xmlns:o="urn:schemas-microsoft-com:office:office" xmlns:r="http://schemas.openxmlformats.org/officeDocument/2006/relationships" xmlns:m="http://schemas.openxmlformats.org/officeDocument/2006/math" xmlns:v="urn:schemas-microsoft-com:vml" xmlns:wp14="http://schemas.microsoft.com/office/word/2010/wordprocessingDrawing" xmlns:wp="http://schemas.openxmlformats.org/drawingml/2006/wordprocessingDrawing" xmlns:w10="urn:schemas-microsoft-com:office:word" xmlns:w="http://schemas.openxmlformats.org/wordprocessingml/2006/main" xmlns:w14="http://schemas.microsoft.com/office/word/2010/wordml" xmlns:w15="http://schemas.microsoft.com/office/word/2012/wordml" xmlns:w16se="http://schemas.microsoft.com/office/word/2015/wordml/symex" xmlns:wpg="http://schemas.microsoft.com/office/word/2010/wordprocessingGroup" xmlns:wpi="http://schemas.microsoft.com/office/word/2010/wordprocessingInk" xmlns:wne="http://schemas.microsoft.com/office/word/2006/wordml" xmlns:wps="http://schemas.microsoft.com/office/word/2010/wordprocessingShape" mc:Ignorable="w14 w15 w16se wp14">
   <w:abstractNum w:abstractNumId="0" w15:restartNumberingAfterBreak="0">
     <w:nsid w:val="14720DA9"/>
     <w:multiLevelType w:val="hybridMultilevel"/>
@@ -9781,7 +9784,7 @@
 </file>
 
 <file path=word/styles.xml><?xml version="1.0" encoding="utf-8"?>
-<w:styles xmlns:mc="http://schemas.openxmlformats.org/markup-compatibility/2006" xmlns:r="http://schemas.openxmlformats.org/officeDocument/2006/relationships" xmlns:w="http://schemas.openxmlformats.org/wordprocessingml/2006/main" xmlns:w14="http://schemas.microsoft.com/office/word/2010/wordml" xmlns:w15="http://schemas.microsoft.com/office/word/2012/wordml" xmlns:w16cex="http://schemas.microsoft.com/office/word/2018/wordml/cex" xmlns:w16cid="http://schemas.microsoft.com/office/word/2016/wordml/cid" xmlns:w16="http://schemas.microsoft.com/office/word/2018/wordml" xmlns:w16sdtdh="http://schemas.microsoft.com/office/word/2020/wordml/sdtdatahash" xmlns:w16se="http://schemas.microsoft.com/office/word/2015/wordml/symex" mc:Ignorable="w14 w15 w16se w16cid w16 w16cex w16sdtdh">
+<w:styles xmlns:mc="http://schemas.openxmlformats.org/markup-compatibility/2006" xmlns:r="http://schemas.openxmlformats.org/officeDocument/2006/relationships" xmlns:w="http://schemas.openxmlformats.org/wordprocessingml/2006/main" xmlns:w14="http://schemas.microsoft.com/office/word/2010/wordml" xmlns:w15="http://schemas.microsoft.com/office/word/2012/wordml" xmlns:w16se="http://schemas.microsoft.com/office/word/2015/wordml/symex" mc:Ignorable="w14 w15 w16se">
   <w:docDefaults>
     <w:rPrDefault>
       <w:rPr>
@@ -9797,7 +9800,7 @@
       </w:pPr>
     </w:pPrDefault>
   </w:docDefaults>
-  <w:latentStyles w:defLockedState="0" w:defUIPriority="99" w:defSemiHidden="0" w:defUnhideWhenUsed="0" w:defQFormat="0" w:count="376">
+  <w:latentStyles w:defLockedState="0" w:defUIPriority="99" w:defSemiHidden="0" w:defUnhideWhenUsed="0" w:defQFormat="0" w:count="371">
     <w:lsdException w:name="Normal" w:uiPriority="0" w:qFormat="1"/>
     <w:lsdException w:name="heading 1" w:uiPriority="9" w:qFormat="1"/>
     <w:lsdException w:name="heading 2" w:semiHidden="1" w:uiPriority="9" w:unhideWhenUsed="1" w:qFormat="1"/>
@@ -10169,11 +10172,6 @@
     <w:lsdException w:name="List Table 5 Dark Accent 6" w:uiPriority="50"/>
     <w:lsdException w:name="List Table 6 Colorful Accent 6" w:uiPriority="51"/>
     <w:lsdException w:name="List Table 7 Colorful Accent 6" w:uiPriority="52"/>
-    <w:lsdException w:name="Mention" w:semiHidden="1" w:unhideWhenUsed="1"/>
-    <w:lsdException w:name="Smart Hyperlink" w:semiHidden="1" w:unhideWhenUsed="1"/>
-    <w:lsdException w:name="Hashtag" w:semiHidden="1" w:unhideWhenUsed="1"/>
-    <w:lsdException w:name="Unresolved Mention" w:semiHidden="1" w:unhideWhenUsed="1"/>
-    <w:lsdException w:name="Smart Link" w:semiHidden="1" w:unhideWhenUsed="1"/>
   </w:latentStyles>
   <w:style w:type="paragraph" w:default="1" w:styleId="Normal">
     <w:name w:val="Normal"/>
@@ -10426,7 +10424,7 @@
 </file>
 
 <file path=word/glossary/document.xml><?xml version="1.0" encoding="utf-8"?>
-<w:glossaryDocument xmlns:wpc="http://schemas.microsoft.com/office/word/2010/wordprocessingCanvas" xmlns:cx="http://schemas.microsoft.com/office/drawing/2014/chartex" xmlns:cx1="http://schemas.microsoft.com/office/drawing/2015/9/8/chartex" xmlns:cx2="http://schemas.microsoft.com/office/drawing/2015/10/21/chartex" xmlns:cx3="http://schemas.microsoft.com/office/drawing/2016/5/9/chartex" xmlns:cx4="http://schemas.microsoft.com/office/drawing/2016/5/10/chartex" xmlns:cx5="http://schemas.microsoft.com/office/drawing/2016/5/11/chartex" xmlns:cx6="http://schemas.microsoft.com/office/drawing/2016/5/12/chartex" xmlns:cx7="http://schemas.microsoft.com/office/drawing/2016/5/13/chartex" xmlns:cx8="http://schemas.microsoft.com/office/drawing/2016/5/14/chartex" xmlns:mc="http://schemas.openxmlformats.org/markup-compatibility/2006" xmlns:aink="http://schemas.microsoft.com/office/drawing/2016/ink" xmlns:am3d="http://schemas.microsoft.com/office/drawing/2017/model3d" xmlns:o="urn:schemas-microsoft-com:office:office" xmlns:r="http://schemas.openxmlformats.org/officeDocument/2006/relationships" xmlns:m="http://schemas.openxmlformats.org/officeDocument/2006/math" xmlns:v="urn:schemas-microsoft-com:vml" xmlns:wp14="http://schemas.microsoft.com/office/word/2010/wordprocessingDrawing" xmlns:wp="http://schemas.openxmlformats.org/drawingml/2006/wordprocessingDrawing" xmlns:w10="urn:schemas-microsoft-com:office:word" xmlns:w="http://schemas.openxmlformats.org/wordprocessingml/2006/main" xmlns:w14="http://schemas.microsoft.com/office/word/2010/wordml" xmlns:w15="http://schemas.microsoft.com/office/word/2012/wordml" xmlns:w16cex="http://schemas.microsoft.com/office/word/2018/wordml/cex" xmlns:w16cid="http://schemas.microsoft.com/office/word/2016/wordml/cid" xmlns:w16="http://schemas.microsoft.com/office/word/2018/wordml" xmlns:w16sdtdh="http://schemas.microsoft.com/office/word/2020/wordml/sdtdatahash" xmlns:w16se="http://schemas.microsoft.com/office/word/2015/wordml/symex" xmlns:wpg="http://schemas.microsoft.com/office/word/2010/wordprocessingGroup" xmlns:wpi="http://schemas.microsoft.com/office/word/2010/wordprocessingInk" xmlns:wne="http://schemas.microsoft.com/office/word/2006/wordml" xmlns:wps="http://schemas.microsoft.com/office/word/2010/wordprocessingShape" mc:Ignorable="w14 w15 w16se w16cid w16 w16cex w16sdtdh wp14">
+<w:glossaryDocument xmlns:wpc="http://schemas.microsoft.com/office/word/2010/wordprocessingCanvas" xmlns:cx="http://schemas.microsoft.com/office/drawing/2014/chartex" xmlns:cx1="http://schemas.microsoft.com/office/drawing/2015/9/8/chartex" xmlns:mc="http://schemas.openxmlformats.org/markup-compatibility/2006" xmlns:o="urn:schemas-microsoft-com:office:office" xmlns:r="http://schemas.openxmlformats.org/officeDocument/2006/relationships" xmlns:m="http://schemas.openxmlformats.org/officeDocument/2006/math" xmlns:v="urn:schemas-microsoft-com:vml" xmlns:wp14="http://schemas.microsoft.com/office/word/2010/wordprocessingDrawing" xmlns:wp="http://schemas.openxmlformats.org/drawingml/2006/wordprocessingDrawing" xmlns:w10="urn:schemas-microsoft-com:office:word" xmlns:w="http://schemas.openxmlformats.org/wordprocessingml/2006/main" xmlns:w14="http://schemas.microsoft.com/office/word/2010/wordml" xmlns:w15="http://schemas.microsoft.com/office/word/2012/wordml" xmlns:w16se="http://schemas.microsoft.com/office/word/2015/wordml/symex" xmlns:wpg="http://schemas.microsoft.com/office/word/2010/wordprocessingGroup" xmlns:wpi="http://schemas.microsoft.com/office/word/2010/wordprocessingInk" xmlns:wne="http://schemas.microsoft.com/office/word/2006/wordml" xmlns:wps="http://schemas.microsoft.com/office/word/2010/wordprocessingShape" mc:Ignorable="w14 w15 w16se wp14">
   <w:docParts>
     <w:docPart>
       <w:docPartPr>
@@ -10604,7 +10602,7 @@
 </file>
 
 <file path=word/glossary/fontTable.xml><?xml version="1.0" encoding="utf-8"?>
-<w:fonts xmlns:mc="http://schemas.openxmlformats.org/markup-compatibility/2006" xmlns:r="http://schemas.openxmlformats.org/officeDocument/2006/relationships" xmlns:w="http://schemas.openxmlformats.org/wordprocessingml/2006/main" xmlns:w14="http://schemas.microsoft.com/office/word/2010/wordml" xmlns:w15="http://schemas.microsoft.com/office/word/2012/wordml" xmlns:w16cex="http://schemas.microsoft.com/office/word/2018/wordml/cex" xmlns:w16cid="http://schemas.microsoft.com/office/word/2016/wordml/cid" xmlns:w16="http://schemas.microsoft.com/office/word/2018/wordml" xmlns:w16sdtdh="http://schemas.microsoft.com/office/word/2020/wordml/sdtdatahash" xmlns:w16se="http://schemas.microsoft.com/office/word/2015/wordml/symex" mc:Ignorable="w14 w15 w16se w16cid w16 w16cex w16sdtdh">
+<w:fonts xmlns:mc="http://schemas.openxmlformats.org/markup-compatibility/2006" xmlns:r="http://schemas.openxmlformats.org/officeDocument/2006/relationships" xmlns:w="http://schemas.openxmlformats.org/wordprocessingml/2006/main" xmlns:w14="http://schemas.microsoft.com/office/word/2010/wordml" xmlns:w15="http://schemas.microsoft.com/office/word/2012/wordml" xmlns:w16se="http://schemas.microsoft.com/office/word/2015/wordml/symex" mc:Ignorable="w14 w15 w16se">
   <w:font w:name="Symbol">
     <w:panose1 w:val="05050102010706020507"/>
     <w:charset w:val="02"/>
@@ -10617,7 +10615,7 @@
     <w:charset w:val="00"/>
     <w:family w:val="swiss"/>
     <w:pitch w:val="variable"/>
-    <w:sig w:usb0="E4002EFF" w:usb1="C000247B" w:usb2="00000009" w:usb3="00000000" w:csb0="000001FF" w:csb1="00000000"/>
+    <w:sig w:usb0="E0002AFF" w:usb1="C000247B" w:usb2="00000009" w:usb3="00000000" w:csb0="000001FF" w:csb1="00000000"/>
   </w:font>
   <w:font w:name="Times New Roman">
     <w:panose1 w:val="02020603050405020304"/>
@@ -10645,20 +10643,20 @@
     <w:charset w:val="00"/>
     <w:family w:val="swiss"/>
     <w:pitch w:val="variable"/>
-    <w:sig w:usb0="E4002EFF" w:usb1="C000247B" w:usb2="00000009" w:usb3="00000000" w:csb0="000001FF" w:csb1="00000000"/>
+    <w:sig w:usb0="E0002AFF" w:usb1="C000247B" w:usb2="00000009" w:usb3="00000000" w:csb0="000001FF" w:csb1="00000000"/>
   </w:font>
   <w:font w:name="Cambria Math">
     <w:panose1 w:val="02040503050406030204"/>
     <w:charset w:val="00"/>
     <w:family w:val="roman"/>
     <w:pitch w:val="variable"/>
-    <w:sig w:usb0="E00006FF" w:usb1="420024FF" w:usb2="02000000" w:usb3="00000000" w:csb0="0000019F" w:csb1="00000000"/>
+    <w:sig w:usb0="E00002FF" w:usb1="420024FF" w:usb2="00000000" w:usb3="00000000" w:csb0="0000019F" w:csb1="00000000"/>
   </w:font>
 </w:fonts>
 </file>
 
 <file path=word/glossary/settings.xml><?xml version="1.0" encoding="utf-8"?>
-<w:settings xmlns:mc="http://schemas.openxmlformats.org/markup-compatibility/2006" xmlns:o="urn:schemas-microsoft-com:office:office" xmlns:r="http://schemas.openxmlformats.org/officeDocument/2006/relationships" xmlns:m="http://schemas.openxmlformats.org/officeDocument/2006/math" xmlns:v="urn:schemas-microsoft-com:vml" xmlns:w10="urn:schemas-microsoft-com:office:word" xmlns:w="http://schemas.openxmlformats.org/wordprocessingml/2006/main" xmlns:w14="http://schemas.microsoft.com/office/word/2010/wordml" xmlns:w15="http://schemas.microsoft.com/office/word/2012/wordml" xmlns:w16cex="http://schemas.microsoft.com/office/word/2018/wordml/cex" xmlns:w16cid="http://schemas.microsoft.com/office/word/2016/wordml/cid" xmlns:w16="http://schemas.microsoft.com/office/word/2018/wordml" xmlns:w16sdtdh="http://schemas.microsoft.com/office/word/2020/wordml/sdtdatahash" xmlns:w16se="http://schemas.microsoft.com/office/word/2015/wordml/symex" xmlns:sl="http://schemas.openxmlformats.org/schemaLibrary/2006/main" mc:Ignorable="w14 w15 w16se w16cid w16 w16cex w16sdtdh">
+<w:settings xmlns:mc="http://schemas.openxmlformats.org/markup-compatibility/2006" xmlns:o="urn:schemas-microsoft-com:office:office" xmlns:r="http://schemas.openxmlformats.org/officeDocument/2006/relationships" xmlns:m="http://schemas.openxmlformats.org/officeDocument/2006/math" xmlns:v="urn:schemas-microsoft-com:vml" xmlns:w10="urn:schemas-microsoft-com:office:word" xmlns:w="http://schemas.openxmlformats.org/wordprocessingml/2006/main" xmlns:w14="http://schemas.microsoft.com/office/word/2010/wordml" xmlns:w15="http://schemas.microsoft.com/office/word/2012/wordml" xmlns:w16se="http://schemas.microsoft.com/office/word/2015/wordml/symex" xmlns:sl="http://schemas.openxmlformats.org/schemaLibrary/2006/main" mc:Ignorable="w14 w15 w16se">
   <w:view w:val="normal"/>
   <w:revisionView w:comments="0"/>
   <w:defaultTabStop w:val="720"/>
@@ -10670,7 +10668,6 @@
     <w:compatSetting w:name="enableOpenTypeFeatures" w:uri="http://schemas.microsoft.com/office/word" w:val="1"/>
     <w:compatSetting w:name="doNotFlipMirrorIndents" w:uri="http://schemas.microsoft.com/office/word" w:val="1"/>
     <w:compatSetting w:name="differentiateMultirowTableHeaders" w:uri="http://schemas.microsoft.com/office/word" w:val="1"/>
-    <w:compatSetting w:name="useWord2013TrackBottomHyphenation" w:uri="http://schemas.microsoft.com/office/word" w:val="1"/>
   </w:compat>
   <w:rsids>
     <w:rsidRoot w:val="00F951F1"/>
@@ -10718,7 +10715,7 @@
 </file>
 
 <file path=word/glossary/styles.xml><?xml version="1.0" encoding="utf-8"?>
-<w:styles xmlns:mc="http://schemas.openxmlformats.org/markup-compatibility/2006" xmlns:r="http://schemas.openxmlformats.org/officeDocument/2006/relationships" xmlns:w="http://schemas.openxmlformats.org/wordprocessingml/2006/main" xmlns:w14="http://schemas.microsoft.com/office/word/2010/wordml" xmlns:w15="http://schemas.microsoft.com/office/word/2012/wordml" xmlns:w16cex="http://schemas.microsoft.com/office/word/2018/wordml/cex" xmlns:w16cid="http://schemas.microsoft.com/office/word/2016/wordml/cid" xmlns:w16="http://schemas.microsoft.com/office/word/2018/wordml" xmlns:w16sdtdh="http://schemas.microsoft.com/office/word/2020/wordml/sdtdatahash" xmlns:w16se="http://schemas.microsoft.com/office/word/2015/wordml/symex" mc:Ignorable="w14 w15 w16se w16cid w16 w16cex w16sdtdh">
+<w:styles xmlns:mc="http://schemas.openxmlformats.org/markup-compatibility/2006" xmlns:r="http://schemas.openxmlformats.org/officeDocument/2006/relationships" xmlns:w="http://schemas.openxmlformats.org/wordprocessingml/2006/main" xmlns:w14="http://schemas.microsoft.com/office/word/2010/wordml" xmlns:w15="http://schemas.microsoft.com/office/word/2012/wordml" xmlns:w16se="http://schemas.microsoft.com/office/word/2015/wordml/symex" mc:Ignorable="w14 w15 w16se">
   <w:docDefaults>
     <w:rPrDefault>
       <w:rPr>
@@ -10734,7 +10731,7 @@
       </w:pPr>
     </w:pPrDefault>
   </w:docDefaults>
-  <w:latentStyles w:defLockedState="0" w:defUIPriority="99" w:defSemiHidden="0" w:defUnhideWhenUsed="0" w:defQFormat="0" w:count="376">
+  <w:latentStyles w:defLockedState="0" w:defUIPriority="99" w:defSemiHidden="0" w:defUnhideWhenUsed="0" w:defQFormat="0" w:count="371">
     <w:lsdException w:name="Normal" w:uiPriority="0" w:qFormat="1"/>
     <w:lsdException w:name="heading 1" w:uiPriority="9" w:qFormat="1"/>
     <w:lsdException w:name="heading 2" w:semiHidden="1" w:uiPriority="9" w:unhideWhenUsed="1" w:qFormat="1"/>
@@ -11106,11 +11103,6 @@
     <w:lsdException w:name="List Table 5 Dark Accent 6" w:uiPriority="50"/>
     <w:lsdException w:name="List Table 6 Colorful Accent 6" w:uiPriority="51"/>
     <w:lsdException w:name="List Table 7 Colorful Accent 6" w:uiPriority="52"/>
-    <w:lsdException w:name="Mention" w:semiHidden="1" w:unhideWhenUsed="1"/>
-    <w:lsdException w:name="Smart Hyperlink" w:semiHidden="1" w:unhideWhenUsed="1"/>
-    <w:lsdException w:name="Hashtag" w:semiHidden="1" w:unhideWhenUsed="1"/>
-    <w:lsdException w:name="Unresolved Mention" w:semiHidden="1" w:unhideWhenUsed="1"/>
-    <w:lsdException w:name="Smart Link" w:semiHidden="1" w:unhideWhenUsed="1"/>
   </w:latentStyles>
   <w:style w:type="paragraph" w:default="1" w:styleId="Normal">
     <w:name w:val="Normal"/>
@@ -11177,7 +11169,7 @@
 </file>
 
 <file path=word/glossary/webSettings.xml><?xml version="1.0" encoding="utf-8"?>
-<w:webSettings xmlns:mc="http://schemas.openxmlformats.org/markup-compatibility/2006" xmlns:r="http://schemas.openxmlformats.org/officeDocument/2006/relationships" xmlns:w="http://schemas.openxmlformats.org/wordprocessingml/2006/main" xmlns:w14="http://schemas.microsoft.com/office/word/2010/wordml" xmlns:w15="http://schemas.microsoft.com/office/word/2012/wordml" xmlns:w16cex="http://schemas.microsoft.com/office/word/2018/wordml/cex" xmlns:w16cid="http://schemas.microsoft.com/office/word/2016/wordml/cid" xmlns:w16="http://schemas.microsoft.com/office/word/2018/wordml" xmlns:w16sdtdh="http://schemas.microsoft.com/office/word/2020/wordml/sdtdatahash" xmlns:w16se="http://schemas.microsoft.com/office/word/2015/wordml/symex" mc:Ignorable="w14 w15 w16se w16cid w16 w16cex w16sdtdh">
+<w:webSettings xmlns:mc="http://schemas.openxmlformats.org/markup-compatibility/2006" xmlns:r="http://schemas.openxmlformats.org/officeDocument/2006/relationships" xmlns:w="http://schemas.openxmlformats.org/wordprocessingml/2006/main" xmlns:w14="http://schemas.microsoft.com/office/word/2010/wordml" xmlns:w15="http://schemas.microsoft.com/office/word/2012/wordml" xmlns:w16se="http://schemas.microsoft.com/office/word/2015/wordml/symex" mc:Ignorable="w14 w15 w16se">
   <w:optimizeForBrowser/>
   <w:allowPNG/>
 </w:webSettings>
@@ -11506,7 +11498,7 @@
 </file>
 
 <file path=customXml/itemProps1.xml><?xml version="1.0" encoding="utf-8"?>
-<ds:datastoreItem xmlns:ds="http://schemas.openxmlformats.org/officeDocument/2006/customXml" ds:itemID="{00070F9D-1CB5-45D7-B4CD-22965C954772}">
+<ds:datastoreItem xmlns:ds="http://schemas.openxmlformats.org/officeDocument/2006/customXml" ds:itemID="{40F6A502-A75F-46FD-B1E6-5376EE2A78DD}">
   <ds:schemaRefs>
     <ds:schemaRef ds:uri="http://schemas.openxmlformats.org/officeDocument/2006/bibliography"/>
   </ds:schemaRefs>

</xml_diff>